<commit_message>
Finalized UC Diagram and descriptions.
</commit_message>
<xml_diff>
--- a/Documentations/5- Usecase Descriptions/MetaShoppers - Usecase Descriptions.docx
+++ b/Documentations/5- Usecase Descriptions/MetaShoppers - Usecase Descriptions.docx
@@ -45,7 +45,6 @@
             <w:pPr>
               <w:bidi w:val="0"/>
               <w:rPr>
-                <w:rFonts w:hint="cs"/>
                 <w:rtl/>
               </w:rPr>
             </w:pPr>
@@ -69,7 +68,6 @@
             <w:pPr>
               <w:bidi w:val="0"/>
               <w:rPr>
-                <w:rFonts w:hint="cs"/>
                 <w:rtl/>
               </w:rPr>
             </w:pPr>
@@ -96,7 +94,6 @@
             <w:pPr>
               <w:bidi w:val="0"/>
               <w:rPr>
-                <w:rFonts w:hint="cs"/>
                 <w:rtl/>
               </w:rPr>
             </w:pPr>
@@ -121,7 +118,6 @@
             <w:pPr>
               <w:bidi w:val="0"/>
               <w:rPr>
-                <w:rFonts w:hint="cs"/>
                 <w:rtl/>
               </w:rPr>
             </w:pPr>
@@ -160,7 +156,6 @@
             <w:pPr>
               <w:bidi w:val="0"/>
               <w:rPr>
-                <w:rFonts w:hint="cs"/>
                 <w:rtl/>
               </w:rPr>
             </w:pPr>
@@ -320,53 +315,7 @@
                 <w:b/>
                 <w:bCs/>
               </w:rPr>
-              <w:t xml:space="preserve">                                       </w:t>
-            </w:r>
-            <w:r>
-              <w:rPr>
-                <w:b/>
-                <w:bCs/>
-              </w:rPr>
-              <w:t>Include</w:t>
-            </w:r>
-            <w:r>
-              <w:rPr>
-                <w:b/>
-                <w:bCs/>
-              </w:rPr>
-              <w:t>:</w:t>
-            </w:r>
-            <w:r>
-              <w:t xml:space="preserve">        </w:t>
-            </w:r>
-            <w:r>
-              <w:t xml:space="preserve">       </w:t>
-            </w:r>
-          </w:p>
-          <w:p>
-            <w:pPr>
-              <w:bidi w:val="0"/>
-            </w:pPr>
-            <w:r>
-              <w:rPr>
-                <w:b/>
-                <w:bCs/>
-              </w:rPr>
-              <w:t xml:space="preserve">                                       </w:t>
-            </w:r>
-            <w:r>
-              <w:rPr>
-                <w:b/>
-                <w:bCs/>
-              </w:rPr>
-              <w:t>Extend</w:t>
-            </w:r>
-            <w:r>
-              <w:rPr>
-                <w:b/>
-                <w:bCs/>
-              </w:rPr>
-              <w:t>:</w:t>
+              <w:t xml:space="preserve">                                       Include:</w:t>
             </w:r>
             <w:r>
               <w:t xml:space="preserve">               </w:t>
@@ -375,31 +324,31 @@
           <w:p>
             <w:pPr>
               <w:bidi w:val="0"/>
-              <w:rPr>
-                <w:rFonts w:hint="cs"/>
-                <w:rtl/>
-              </w:rPr>
-            </w:pPr>
-            <w:r>
-              <w:rPr>
-                <w:b/>
-                <w:bCs/>
-              </w:rPr>
-              <w:t xml:space="preserve">                                       </w:t>
-            </w:r>
-            <w:r>
-              <w:rPr>
-                <w:b/>
-                <w:bCs/>
-              </w:rPr>
-              <w:t>Generalization</w:t>
-            </w:r>
-            <w:r>
-              <w:rPr>
-                <w:b/>
-                <w:bCs/>
-              </w:rPr>
-              <w:t>:</w:t>
+            </w:pPr>
+            <w:r>
+              <w:rPr>
+                <w:b/>
+                <w:bCs/>
+              </w:rPr>
+              <w:t xml:space="preserve">                                       Extend:</w:t>
+            </w:r>
+            <w:r>
+              <w:t xml:space="preserve">               </w:t>
+            </w:r>
+          </w:p>
+          <w:p>
+            <w:pPr>
+              <w:bidi w:val="0"/>
+              <w:rPr>
+                <w:rtl/>
+              </w:rPr>
+            </w:pPr>
+            <w:r>
+              <w:rPr>
+                <w:b/>
+                <w:bCs/>
+              </w:rPr>
+              <w:t xml:space="preserve">                                       Generalization:</w:t>
             </w:r>
             <w:r>
               <w:t xml:space="preserve">               </w:t>
@@ -532,10 +481,7 @@
               <w:ind w:left="2304"/>
             </w:pPr>
             <w:r>
-              <w:t xml:space="preserve">    Perform S-3:   De</w:t>
-            </w:r>
-            <w:r>
-              <w:t>crease the quantity of product in cart sub</w:t>
+              <w:t xml:space="preserve">    Perform S-3:   Decrease the quantity of product in cart sub</w:t>
             </w:r>
             <w:r>
               <w:t>-</w:t>
@@ -676,7 +622,6 @@
               </w:numPr>
               <w:bidi w:val="0"/>
               <w:rPr>
-                <w:rFonts w:hint="cs"/>
                 <w:rtl/>
               </w:rPr>
             </w:pPr>
@@ -749,7 +694,6 @@
               </w:numPr>
               <w:bidi w:val="0"/>
               <w:rPr>
-                <w:rFonts w:hint="cs"/>
                 <w:rtl/>
               </w:rPr>
             </w:pPr>
@@ -815,7 +759,6 @@
             <w:pPr>
               <w:bidi w:val="0"/>
               <w:rPr>
-                <w:rFonts w:hint="cs"/>
                 <w:rtl/>
               </w:rPr>
             </w:pPr>
@@ -842,7 +785,6 @@
             <w:pPr>
               <w:bidi w:val="0"/>
               <w:rPr>
-                <w:rFonts w:hint="cs"/>
                 <w:rtl/>
               </w:rPr>
             </w:pPr>
@@ -872,7 +814,6 @@
             <w:pPr>
               <w:bidi w:val="0"/>
               <w:rPr>
-                <w:rFonts w:hint="cs"/>
                 <w:rtl/>
               </w:rPr>
             </w:pPr>
@@ -897,7 +838,6 @@
             <w:pPr>
               <w:bidi w:val="0"/>
               <w:rPr>
-                <w:rFonts w:hint="cs"/>
                 <w:rtl/>
               </w:rPr>
             </w:pPr>
@@ -936,7 +876,6 @@
             <w:pPr>
               <w:bidi w:val="0"/>
               <w:rPr>
-                <w:rFonts w:hint="cs"/>
                 <w:rtl/>
               </w:rPr>
             </w:pPr>
@@ -1108,7 +1047,6 @@
             <w:pPr>
               <w:bidi w:val="0"/>
               <w:rPr>
-                <w:rFonts w:hint="cs"/>
                 <w:rtl/>
               </w:rPr>
             </w:pPr>
@@ -1157,7 +1095,15 @@
               <w:bidi w:val="0"/>
             </w:pPr>
             <w:r>
-              <w:t>Customer intends to add or remove an item from their wishlist by clicking on the star '*' icon.</w:t>
+              <w:t xml:space="preserve">Customer intends to add or remove an item from their </w:t>
+            </w:r>
+            <w:proofErr w:type="spellStart"/>
+            <w:r>
+              <w:t>wishlist</w:t>
+            </w:r>
+            <w:proofErr w:type="spellEnd"/>
+            <w:r>
+              <w:t xml:space="preserve"> by clicking on the star '*' icon.</w:t>
             </w:r>
           </w:p>
           <w:p>
@@ -1184,7 +1130,15 @@
               <w:ind w:left="2304"/>
             </w:pPr>
             <w:r>
-              <w:t xml:space="preserve">        Perform S-1: Add to wishlist sub-flow.</w:t>
+              <w:t xml:space="preserve">        Perform S-1: Add to </w:t>
+            </w:r>
+            <w:proofErr w:type="spellStart"/>
+            <w:r>
+              <w:t>wishlist</w:t>
+            </w:r>
+            <w:proofErr w:type="spellEnd"/>
+            <w:r>
+              <w:t xml:space="preserve"> sub-flow.</w:t>
             </w:r>
           </w:p>
           <w:p>
@@ -1207,7 +1161,15 @@
               </w:rPr>
             </w:pPr>
             <w:r>
-              <w:t xml:space="preserve">        Perform S-2: Remove from wishlist sub-flow.</w:t>
+              <w:t xml:space="preserve">        Perform S-2: Remove from </w:t>
+            </w:r>
+            <w:proofErr w:type="spellStart"/>
+            <w:r>
+              <w:t>wishlist</w:t>
+            </w:r>
+            <w:proofErr w:type="spellEnd"/>
+            <w:r>
+              <w:t xml:space="preserve"> sub-flow.</w:t>
             </w:r>
           </w:p>
           <w:p>
@@ -1219,7 +1181,6 @@
               </w:numPr>
               <w:bidi w:val="0"/>
               <w:rPr>
-                <w:rFonts w:hint="cs"/>
                 <w:rtl/>
               </w:rPr>
             </w:pPr>
@@ -1267,8 +1228,17 @@
                 <w:b/>
                 <w:bCs/>
               </w:rPr>
-              <w:t>Add to wishlist</w:t>
-            </w:r>
+              <w:t xml:space="preserve">Add to </w:t>
+            </w:r>
+            <w:proofErr w:type="spellStart"/>
+            <w:r>
+              <w:rPr>
+                <w:b/>
+                <w:bCs/>
+              </w:rPr>
+              <w:t>wishlist</w:t>
+            </w:r>
+            <w:proofErr w:type="spellEnd"/>
             <w:r>
               <w:rPr>
                 <w:b/>
@@ -1290,7 +1260,15 @@
               <w:bidi w:val="0"/>
             </w:pPr>
             <w:r>
-              <w:t xml:space="preserve">Star currently selected product and add it to customer wishlist. </w:t>
+              <w:t xml:space="preserve">Star currently selected product and add it to customer </w:t>
+            </w:r>
+            <w:proofErr w:type="spellStart"/>
+            <w:r>
+              <w:t>wishlist</w:t>
+            </w:r>
+            <w:proofErr w:type="spellEnd"/>
+            <w:r>
+              <w:t xml:space="preserve">. </w:t>
             </w:r>
           </w:p>
           <w:p>
@@ -1312,8 +1290,17 @@
                 <w:b/>
                 <w:bCs/>
               </w:rPr>
-              <w:t>Remove from wishlist</w:t>
-            </w:r>
+              <w:t xml:space="preserve">Remove from </w:t>
+            </w:r>
+            <w:proofErr w:type="spellStart"/>
+            <w:r>
+              <w:rPr>
+                <w:b/>
+                <w:bCs/>
+              </w:rPr>
+              <w:t>wishlist</w:t>
+            </w:r>
+            <w:proofErr w:type="spellEnd"/>
             <w:r>
               <w:rPr>
                 <w:b/>
@@ -1332,22 +1319,15 @@
               <w:bidi w:val="0"/>
             </w:pPr>
             <w:r>
-              <w:t xml:space="preserve">Un-star </w:t>
-            </w:r>
-            <w:r>
-              <w:t xml:space="preserve">currently selected product and </w:t>
-            </w:r>
-            <w:r>
-              <w:t>remove</w:t>
-            </w:r>
-            <w:r>
-              <w:t xml:space="preserve"> it </w:t>
-            </w:r>
-            <w:r>
-              <w:t>from</w:t>
-            </w:r>
-            <w:r>
-              <w:t xml:space="preserve"> customer wishlist.</w:t>
+              <w:t xml:space="preserve">Un-star currently selected product and remove it from customer </w:t>
+            </w:r>
+            <w:proofErr w:type="spellStart"/>
+            <w:r>
+              <w:t>wishlist</w:t>
+            </w:r>
+            <w:proofErr w:type="spellEnd"/>
+            <w:r>
+              <w:t>.</w:t>
             </w:r>
           </w:p>
           <w:p>
@@ -1356,7 +1336,6 @@
               <w:bidi w:val="0"/>
               <w:ind w:left="2808"/>
               <w:rPr>
-                <w:rFonts w:hint="cs"/>
                 <w:rtl/>
               </w:rPr>
             </w:pPr>
@@ -1394,7 +1373,6 @@
             <w:pPr>
               <w:bidi w:val="0"/>
               <w:rPr>
-                <w:rFonts w:hint="cs"/>
                 <w:rtl/>
               </w:rPr>
             </w:pPr>
@@ -1458,10 +1436,7 @@
               <w:t>Importance Level:</w:t>
             </w:r>
             <w:r>
-              <w:t xml:space="preserve">          </w:t>
-            </w:r>
-            <w:r>
-              <w:t>High</w:t>
+              <w:t xml:space="preserve">          High</w:t>
             </w:r>
           </w:p>
         </w:tc>
@@ -1474,7 +1449,6 @@
             <w:pPr>
               <w:bidi w:val="0"/>
               <w:rPr>
-                <w:rFonts w:hint="cs"/>
                 <w:rtl/>
               </w:rPr>
             </w:pPr>
@@ -1486,10 +1460,7 @@
               <w:t>ID:</w:t>
             </w:r>
             <w:r>
-              <w:t xml:space="preserve">         </w:t>
-            </w:r>
-            <w:r>
-              <w:t>3</w:t>
+              <w:t xml:space="preserve">         3</w:t>
             </w:r>
           </w:p>
         </w:tc>
@@ -1501,7 +1472,6 @@
             <w:pPr>
               <w:bidi w:val="0"/>
               <w:rPr>
-                <w:rFonts w:hint="cs"/>
                 <w:rtl/>
               </w:rPr>
             </w:pPr>
@@ -1513,10 +1483,7 @@
               <w:t>Use Case Name:</w:t>
             </w:r>
             <w:r>
-              <w:t xml:space="preserve">          </w:t>
-            </w:r>
-            <w:r>
-              <w:t>Submit Score</w:t>
+              <w:t xml:space="preserve">          Submit Score</w:t>
             </w:r>
           </w:p>
         </w:tc>
@@ -1531,7 +1498,6 @@
             <w:pPr>
               <w:bidi w:val="0"/>
               <w:rPr>
-                <w:rFonts w:hint="cs"/>
                 <w:rtl/>
               </w:rPr>
             </w:pPr>
@@ -1556,7 +1522,6 @@
             <w:pPr>
               <w:bidi w:val="0"/>
               <w:rPr>
-                <w:rFonts w:hint="cs"/>
                 <w:rtl/>
               </w:rPr>
             </w:pPr>
@@ -1595,21 +1560,11 @@
             <w:pPr>
               <w:bidi w:val="0"/>
               <w:rPr>
-                <w:rFonts w:hint="cs"/>
-                <w:rtl/>
-              </w:rPr>
-            </w:pPr>
-            <w:r>
-              <w:t xml:space="preserve">                                        This use case allows a customer</w:t>
-            </w:r>
-            <w:r>
-              <w:t xml:space="preserve"> or a critic</w:t>
-            </w:r>
-            <w:r>
-              <w:t xml:space="preserve"> to </w:t>
-            </w:r>
-            <w:r>
-              <w:t xml:space="preserve">tell their opinion about a previously purchased product, so other customers will </w:t>
+                <w:rtl/>
+              </w:rPr>
+            </w:pPr>
+            <w:r>
+              <w:t xml:space="preserve">                                        This use case allows a customer or a critic to tell their opinion about a previously purchased product, so other customers will </w:t>
             </w:r>
             <w:r>
               <w:br/>
@@ -1636,16 +1591,7 @@
               <w:t>Trigger:</w:t>
             </w:r>
             <w:r>
-              <w:t xml:space="preserve">                          Customer</w:t>
-            </w:r>
-            <w:r>
-              <w:t>/Critic</w:t>
-            </w:r>
-            <w:r>
-              <w:t xml:space="preserve"> intends to </w:t>
-            </w:r>
-            <w:r>
-              <w:t>submit</w:t>
+              <w:t xml:space="preserve">                          Customer/Critic intends to submit</w:t>
             </w:r>
             <w:r>
               <w:t xml:space="preserve"> a score with a comment under product.</w:t>
@@ -1789,7 +1735,6 @@
             <w:pPr>
               <w:bidi w:val="0"/>
               <w:rPr>
-                <w:rFonts w:hint="cs"/>
                 <w:rtl/>
               </w:rPr>
             </w:pPr>
@@ -1902,7 +1847,6 @@
               </w:numPr>
               <w:bidi w:val="0"/>
               <w:rPr>
-                <w:rFonts w:hint="cs"/>
                 <w:rtl/>
               </w:rPr>
             </w:pPr>
@@ -1938,7 +1882,6 @@
             <w:pPr>
               <w:bidi w:val="0"/>
               <w:rPr>
-                <w:rFonts w:hint="cs"/>
                 <w:rtl/>
               </w:rPr>
             </w:pPr>
@@ -2044,7 +1987,6 @@
             <w:pPr>
               <w:bidi w:val="0"/>
               <w:rPr>
-                <w:rFonts w:hint="cs"/>
                 <w:rtl/>
               </w:rPr>
             </w:pPr>
@@ -2121,7 +2063,6 @@
             <w:pPr>
               <w:bidi w:val="0"/>
               <w:rPr>
-                <w:rFonts w:hint="cs"/>
                 <w:rtl/>
               </w:rPr>
             </w:pPr>
@@ -2133,10 +2074,7 @@
               <w:t>ID:</w:t>
             </w:r>
             <w:r>
-              <w:t xml:space="preserve">        </w:t>
-            </w:r>
-            <w:r>
-              <w:t>4</w:t>
+              <w:t xml:space="preserve">        4</w:t>
             </w:r>
           </w:p>
         </w:tc>
@@ -2148,7 +2086,6 @@
             <w:pPr>
               <w:bidi w:val="0"/>
               <w:rPr>
-                <w:rFonts w:hint="cs"/>
                 <w:rtl/>
               </w:rPr>
             </w:pPr>
@@ -2160,10 +2097,7 @@
               <w:t>Use Case Name:</w:t>
             </w:r>
             <w:r>
-              <w:t xml:space="preserve">          </w:t>
-            </w:r>
-            <w:r>
-              <w:t>Search Product</w:t>
+              <w:t xml:space="preserve">          Search Product</w:t>
             </w:r>
           </w:p>
         </w:tc>
@@ -2178,7 +2112,6 @@
             <w:pPr>
               <w:bidi w:val="0"/>
               <w:rPr>
-                <w:rFonts w:hint="cs"/>
                 <w:rtl/>
               </w:rPr>
             </w:pPr>
@@ -2203,7 +2136,6 @@
             <w:pPr>
               <w:bidi w:val="0"/>
               <w:rPr>
-                <w:rFonts w:hint="cs"/>
                 <w:rtl/>
               </w:rPr>
             </w:pPr>
@@ -2242,15 +2174,19 @@
             <w:pPr>
               <w:bidi w:val="0"/>
               <w:rPr>
-                <w:rFonts w:hint="cs"/>
-                <w:rtl/>
-              </w:rPr>
-            </w:pPr>
-            <w:r>
-              <w:t xml:space="preserve">                                        This use case allows a customer </w:t>
-            </w:r>
-            <w:r>
-              <w:t>to search for a product based on specific category(ies) or filter(s).</w:t>
+                <w:rtl/>
+              </w:rPr>
+            </w:pPr>
+            <w:r>
+              <w:t xml:space="preserve">                                        This use case allows a customer to search for a product based on specific category(</w:t>
+            </w:r>
+            <w:proofErr w:type="spellStart"/>
+            <w:r>
+              <w:t>ies</w:t>
+            </w:r>
+            <w:proofErr w:type="spellEnd"/>
+            <w:r>
+              <w:t>) or filter(s).</w:t>
             </w:r>
           </w:p>
         </w:tc>
@@ -2411,7 +2347,6 @@
             <w:pPr>
               <w:bidi w:val="0"/>
               <w:rPr>
-                <w:rFonts w:hint="cs"/>
                 <w:rtl/>
               </w:rPr>
             </w:pPr>
@@ -2589,7 +2524,6 @@
               </w:numPr>
               <w:bidi w:val="0"/>
               <w:rPr>
-                <w:rFonts w:hint="cs"/>
                 <w:rtl/>
               </w:rPr>
             </w:pPr>
@@ -2625,7 +2559,6 @@
             <w:pPr>
               <w:bidi w:val="0"/>
               <w:rPr>
-                <w:rFonts w:hint="cs"/>
                 <w:rtl/>
               </w:rPr>
             </w:pPr>
@@ -2678,7 +2611,6 @@
               </w:numPr>
               <w:bidi w:val="0"/>
               <w:rPr>
-                <w:rFonts w:hint="cs"/>
                 <w:rtl/>
               </w:rPr>
             </w:pPr>
@@ -2753,7 +2685,6 @@
             <w:pPr>
               <w:bidi w:val="0"/>
               <w:rPr>
-                <w:rFonts w:hint="cs"/>
                 <w:rtl/>
               </w:rPr>
             </w:pPr>
@@ -2765,10 +2696,7 @@
               <w:t>ID:</w:t>
             </w:r>
             <w:r>
-              <w:t xml:space="preserve">        </w:t>
-            </w:r>
-            <w:r>
-              <w:t>5</w:t>
+              <w:t xml:space="preserve">        5</w:t>
             </w:r>
           </w:p>
         </w:tc>
@@ -2780,7 +2708,6 @@
             <w:pPr>
               <w:bidi w:val="0"/>
               <w:rPr>
-                <w:rFonts w:hint="cs"/>
                 <w:rtl/>
               </w:rPr>
             </w:pPr>
@@ -2813,7 +2740,6 @@
             <w:pPr>
               <w:bidi w:val="0"/>
               <w:rPr>
-                <w:rFonts w:hint="cs"/>
                 <w:rtl/>
               </w:rPr>
             </w:pPr>
@@ -2838,7 +2764,6 @@
             <w:pPr>
               <w:bidi w:val="0"/>
               <w:rPr>
-                <w:rFonts w:hint="cs"/>
                 <w:rtl/>
               </w:rPr>
             </w:pPr>
@@ -2877,7 +2802,6 @@
             <w:pPr>
               <w:bidi w:val="0"/>
               <w:rPr>
-                <w:rFonts w:hint="cs"/>
                 <w:rtl/>
               </w:rPr>
             </w:pPr>
@@ -2949,7 +2873,15 @@
               <w:t xml:space="preserve">             Customer </w:t>
             </w:r>
             <w:r>
-              <w:t>enters the OrderID of a purchase and hits 'Get Report'.</w:t>
+              <w:t xml:space="preserve">enters the </w:t>
+            </w:r>
+            <w:proofErr w:type="spellStart"/>
+            <w:r>
+              <w:t>OrderID</w:t>
+            </w:r>
+            <w:proofErr w:type="spellEnd"/>
+            <w:r>
+              <w:t xml:space="preserve"> of a purchase and hits 'Get Report'.</w:t>
             </w:r>
           </w:p>
           <w:p>
@@ -3026,6 +2958,9 @@
             <w:r>
               <w:t xml:space="preserve">               </w:t>
             </w:r>
+            <w:r>
+              <w:t>Generate Purchase Papers</w:t>
+            </w:r>
           </w:p>
           <w:p>
             <w:pPr>
@@ -3046,7 +2981,6 @@
             <w:pPr>
               <w:bidi w:val="0"/>
               <w:rPr>
-                <w:rFonts w:hint="cs"/>
                 <w:rtl/>
               </w:rPr>
             </w:pPr>
@@ -3095,90 +3029,7 @@
               <w:bidi w:val="0"/>
             </w:pPr>
             <w:r>
-              <w:t>A 'search' form is displayed.</w:t>
-            </w:r>
-          </w:p>
-          <w:p>
-            <w:pPr>
-              <w:pStyle w:val="ListParagraph"/>
-              <w:bidi w:val="0"/>
-              <w:ind w:left="2345"/>
-              <w:rPr>
-                <w:rFonts w:hint="cs"/>
-                <w:rtl/>
-              </w:rPr>
-            </w:pPr>
-          </w:p>
-        </w:tc>
-      </w:tr>
-      <w:tr>
-        <w:tc>
-          <w:tcPr>
-            <w:tcW w:w="5000" w:type="pct"/>
-            <w:gridSpan w:val="4"/>
-          </w:tcPr>
-          <w:p>
-            <w:pPr>
-              <w:bidi w:val="0"/>
-              <w:rPr>
-                <w:b/>
-                <w:bCs/>
-              </w:rPr>
-            </w:pPr>
-            <w:r>
-              <w:rPr>
-                <w:b/>
-                <w:bCs/>
-              </w:rPr>
-              <w:t>Sub-flows:</w:t>
-            </w:r>
-          </w:p>
-          <w:p>
-            <w:pPr>
-              <w:bidi w:val="0"/>
-              <w:rPr>
-                <w:rFonts w:hint="cs"/>
-                <w:rtl/>
-              </w:rPr>
-            </w:pPr>
-            <w:r>
-              <w:rPr>
-                <w:b/>
-                <w:bCs/>
-              </w:rPr>
-              <w:t xml:space="preserve">                                       </w:t>
-            </w:r>
-          </w:p>
-        </w:tc>
-      </w:tr>
-      <w:tr>
-        <w:tc>
-          <w:tcPr>
-            <w:tcW w:w="5000" w:type="pct"/>
-            <w:gridSpan w:val="4"/>
-          </w:tcPr>
-          <w:p>
-            <w:pPr>
-              <w:bidi w:val="0"/>
-              <w:rPr>
-                <w:b/>
-                <w:bCs/>
-              </w:rPr>
-            </w:pPr>
-            <w:r>
-              <w:rPr>
-                <w:b/>
-                <w:bCs/>
-              </w:rPr>
-              <w:t>Alternate/Exceptional Flows:</w:t>
-            </w:r>
-          </w:p>
-          <w:p>
-            <w:pPr>
-              <w:bidi w:val="0"/>
-            </w:pPr>
-            <w:r>
-              <w:t xml:space="preserve">                                       4:    </w:t>
+              <w:t>Ask the user about the range of purchases to be filtered (by date, price, or any other factors).</w:t>
             </w:r>
           </w:p>
           <w:p>
@@ -3186,16 +3037,163 @@
               <w:pStyle w:val="ListParagraph"/>
               <w:numPr>
                 <w:ilvl w:val="0"/>
-                <w:numId w:val="6"/>
+                <w:numId w:val="11"/>
               </w:numPr>
               <w:bidi w:val="0"/>
-              <w:rPr>
-                <w:rFonts w:hint="cs"/>
-                <w:rtl/>
-              </w:rPr>
-            </w:pPr>
-            <w:r>
-              <w:t>No matches might not be found, inform user upon this.</w:t>
+            </w:pPr>
+            <w:r>
+              <w:t xml:space="preserve">Gather and process required information about </w:t>
+            </w:r>
+            <w:r>
+              <w:t>current purchase</w:t>
+            </w:r>
+            <w:r>
+              <w:t>.</w:t>
+            </w:r>
+          </w:p>
+          <w:p>
+            <w:pPr>
+              <w:pStyle w:val="ListParagraph"/>
+              <w:numPr>
+                <w:ilvl w:val="0"/>
+                <w:numId w:val="11"/>
+              </w:numPr>
+              <w:bidi w:val="0"/>
+            </w:pPr>
+            <w:r>
+              <w:t>Create a new purchase report paper.</w:t>
+            </w:r>
+          </w:p>
+          <w:p>
+            <w:pPr>
+              <w:pStyle w:val="ListParagraph"/>
+              <w:numPr>
+                <w:ilvl w:val="0"/>
+                <w:numId w:val="11"/>
+              </w:numPr>
+              <w:bidi w:val="0"/>
+            </w:pPr>
+            <w:r>
+              <w:t>Fill out the fee paper automatically.</w:t>
+            </w:r>
+          </w:p>
+          <w:p>
+            <w:pPr>
+              <w:pStyle w:val="ListParagraph"/>
+              <w:numPr>
+                <w:ilvl w:val="0"/>
+                <w:numId w:val="11"/>
+              </w:numPr>
+              <w:bidi w:val="0"/>
+            </w:pPr>
+            <w:r>
+              <w:t>Call:  'Generate Purchase Papers' use case -&gt; Generate Misc. information regarding the purchases report.</w:t>
+            </w:r>
+          </w:p>
+          <w:p>
+            <w:pPr>
+              <w:pStyle w:val="ListParagraph"/>
+              <w:numPr>
+                <w:ilvl w:val="0"/>
+                <w:numId w:val="11"/>
+              </w:numPr>
+              <w:bidi w:val="0"/>
+            </w:pPr>
+            <w:r>
+              <w:t xml:space="preserve">If more purchases are found, then go to step 2. </w:t>
+            </w:r>
+          </w:p>
+          <w:p>
+            <w:pPr>
+              <w:pStyle w:val="ListParagraph"/>
+              <w:bidi w:val="0"/>
+              <w:ind w:left="2345"/>
+              <w:rPr>
+                <w:rtl/>
+              </w:rPr>
+            </w:pPr>
+          </w:p>
+        </w:tc>
+      </w:tr>
+      <w:tr>
+        <w:tc>
+          <w:tcPr>
+            <w:tcW w:w="5000" w:type="pct"/>
+            <w:gridSpan w:val="4"/>
+          </w:tcPr>
+          <w:p>
+            <w:pPr>
+              <w:bidi w:val="0"/>
+              <w:rPr>
+                <w:b/>
+                <w:bCs/>
+              </w:rPr>
+            </w:pPr>
+            <w:r>
+              <w:rPr>
+                <w:b/>
+                <w:bCs/>
+              </w:rPr>
+              <w:t>Sub-flows:</w:t>
+            </w:r>
+          </w:p>
+          <w:p>
+            <w:pPr>
+              <w:bidi w:val="0"/>
+              <w:rPr>
+                <w:rtl/>
+              </w:rPr>
+            </w:pPr>
+            <w:r>
+              <w:rPr>
+                <w:b/>
+                <w:bCs/>
+              </w:rPr>
+              <w:t xml:space="preserve">                                       </w:t>
+            </w:r>
+          </w:p>
+        </w:tc>
+      </w:tr>
+      <w:tr>
+        <w:tc>
+          <w:tcPr>
+            <w:tcW w:w="5000" w:type="pct"/>
+            <w:gridSpan w:val="4"/>
+          </w:tcPr>
+          <w:p>
+            <w:pPr>
+              <w:bidi w:val="0"/>
+              <w:rPr>
+                <w:b/>
+                <w:bCs/>
+              </w:rPr>
+            </w:pPr>
+            <w:r>
+              <w:rPr>
+                <w:b/>
+                <w:bCs/>
+              </w:rPr>
+              <w:t>Alternate/Exceptional Flows:</w:t>
+            </w:r>
+          </w:p>
+          <w:p>
+            <w:pPr>
+              <w:bidi w:val="0"/>
+              <w:rPr>
+                <w:rtl/>
+              </w:rPr>
+            </w:pPr>
+            <w:r>
+              <w:t xml:space="preserve">                                       </w:t>
+            </w:r>
+            <w:r>
+              <w:t>2</w:t>
+            </w:r>
+            <w:r>
+              <w:t xml:space="preserve">:   </w:t>
+            </w:r>
+            <w:r>
+              <w:t xml:space="preserve"> There might be no purchases available using selected filters.</w:t>
             </w:r>
           </w:p>
         </w:tc>
@@ -3204,9 +3202,1774 @@
     <w:p>
       <w:pPr>
         <w:bidi w:val="0"/>
-        <w:rPr>
-          <w:rFonts w:hint="cs"/>
-        </w:rPr>
+      </w:pPr>
+    </w:p>
+    <w:p>
+      <w:pPr>
+        <w:bidi w:val="0"/>
+      </w:pPr>
+    </w:p>
+    <w:p>
+      <w:pPr>
+        <w:bidi w:val="0"/>
+      </w:pPr>
+    </w:p>
+    <w:p>
+      <w:pPr>
+        <w:bidi w:val="0"/>
+      </w:pPr>
+    </w:p>
+    <w:p>
+      <w:pPr>
+        <w:bidi w:val="0"/>
+      </w:pPr>
+    </w:p>
+    <w:p>
+      <w:pPr>
+        <w:bidi w:val="0"/>
+      </w:pPr>
+    </w:p>
+    <w:p>
+      <w:pPr>
+        <w:bidi w:val="0"/>
+      </w:pPr>
+    </w:p>
+    <w:p>
+      <w:pPr>
+        <w:bidi w:val="0"/>
+      </w:pPr>
+    </w:p>
+    <w:tbl>
+      <w:tblPr>
+        <w:tblStyle w:val="TableGrid"/>
+        <w:bidiVisual/>
+        <w:tblW w:w="4997" w:type="pct"/>
+        <w:tblLook w:val="04A0" w:firstRow="1" w:lastRow="0" w:firstColumn="1" w:lastColumn="0" w:noHBand="0" w:noVBand="1"/>
+      </w:tblPr>
+      <w:tblGrid>
+        <w:gridCol w:w="6739"/>
+        <w:gridCol w:w="1415"/>
+        <w:gridCol w:w="993"/>
+        <w:gridCol w:w="6232"/>
+      </w:tblGrid>
+      <w:tr>
+        <w:tc>
+          <w:tcPr>
+            <w:tcW w:w="2191" w:type="pct"/>
+          </w:tcPr>
+          <w:p>
+            <w:pPr>
+              <w:bidi w:val="0"/>
+            </w:pPr>
+            <w:r>
+              <w:rPr>
+                <w:b/>
+                <w:bCs/>
+              </w:rPr>
+              <w:lastRenderedPageBreak/>
+              <w:t>Importance Level:</w:t>
+            </w:r>
+            <w:r>
+              <w:t xml:space="preserve">          High</w:t>
+            </w:r>
+          </w:p>
+        </w:tc>
+        <w:tc>
+          <w:tcPr>
+            <w:tcW w:w="783" w:type="pct"/>
+            <w:gridSpan w:val="2"/>
+          </w:tcPr>
+          <w:p>
+            <w:pPr>
+              <w:bidi w:val="0"/>
+              <w:rPr>
+                <w:rtl/>
+              </w:rPr>
+            </w:pPr>
+            <w:r>
+              <w:rPr>
+                <w:b/>
+                <w:bCs/>
+              </w:rPr>
+              <w:t>ID:</w:t>
+            </w:r>
+            <w:r>
+              <w:t xml:space="preserve">        </w:t>
+            </w:r>
+            <w:r>
+              <w:t>6</w:t>
+            </w:r>
+          </w:p>
+        </w:tc>
+        <w:tc>
+          <w:tcPr>
+            <w:tcW w:w="2026" w:type="pct"/>
+          </w:tcPr>
+          <w:p>
+            <w:pPr>
+              <w:bidi w:val="0"/>
+              <w:rPr>
+                <w:rtl/>
+              </w:rPr>
+            </w:pPr>
+            <w:r>
+              <w:rPr>
+                <w:b/>
+                <w:bCs/>
+              </w:rPr>
+              <w:t>Use Case Name:</w:t>
+            </w:r>
+            <w:r>
+              <w:t xml:space="preserve">          </w:t>
+            </w:r>
+            <w:r>
+              <w:t>Track Order</w:t>
+            </w:r>
+          </w:p>
+        </w:tc>
+      </w:tr>
+      <w:tr>
+        <w:tc>
+          <w:tcPr>
+            <w:tcW w:w="2651" w:type="pct"/>
+            <w:gridSpan w:val="2"/>
+          </w:tcPr>
+          <w:p>
+            <w:pPr>
+              <w:bidi w:val="0"/>
+              <w:rPr>
+                <w:rtl/>
+              </w:rPr>
+            </w:pPr>
+            <w:r>
+              <w:rPr>
+                <w:b/>
+                <w:bCs/>
+              </w:rPr>
+              <w:t>Use Case Type:</w:t>
+            </w:r>
+            <w:r>
+              <w:t xml:space="preserve">                                            Detail, Essential</w:t>
+            </w:r>
+          </w:p>
+        </w:tc>
+        <w:tc>
+          <w:tcPr>
+            <w:tcW w:w="2349" w:type="pct"/>
+            <w:gridSpan w:val="2"/>
+          </w:tcPr>
+          <w:p>
+            <w:pPr>
+              <w:bidi w:val="0"/>
+              <w:rPr>
+                <w:rtl/>
+              </w:rPr>
+            </w:pPr>
+            <w:r>
+              <w:rPr>
+                <w:b/>
+                <w:bCs/>
+              </w:rPr>
+              <w:t>Primary Actor:</w:t>
+            </w:r>
+            <w:r>
+              <w:t xml:space="preserve">             Customer</w:t>
+            </w:r>
+          </w:p>
+        </w:tc>
+      </w:tr>
+      <w:tr>
+        <w:tc>
+          <w:tcPr>
+            <w:tcW w:w="5000" w:type="pct"/>
+            <w:gridSpan w:val="4"/>
+          </w:tcPr>
+          <w:p>
+            <w:pPr>
+              <w:bidi w:val="0"/>
+            </w:pPr>
+            <w:r>
+              <w:rPr>
+                <w:b/>
+                <w:bCs/>
+              </w:rPr>
+              <w:t>Brief Description:</w:t>
+            </w:r>
+          </w:p>
+          <w:p>
+            <w:pPr>
+              <w:bidi w:val="0"/>
+              <w:rPr>
+                <w:rtl/>
+              </w:rPr>
+            </w:pPr>
+            <w:r>
+              <w:t xml:space="preserve">                                        This use case enables the customer to </w:t>
+            </w:r>
+            <w:r>
+              <w:t>gather information about their order status and details.</w:t>
+            </w:r>
+          </w:p>
+        </w:tc>
+      </w:tr>
+      <w:tr>
+        <w:tc>
+          <w:tcPr>
+            <w:tcW w:w="5000" w:type="pct"/>
+            <w:gridSpan w:val="4"/>
+          </w:tcPr>
+          <w:p>
+            <w:pPr>
+              <w:bidi w:val="0"/>
+            </w:pPr>
+            <w:r>
+              <w:rPr>
+                <w:b/>
+                <w:bCs/>
+              </w:rPr>
+              <w:t>Trigger:</w:t>
+            </w:r>
+            <w:r>
+              <w:t xml:space="preserve">                          A customer intends to </w:t>
+            </w:r>
+            <w:r>
+              <w:t>know about their status of order.</w:t>
+            </w:r>
+          </w:p>
+          <w:p>
+            <w:pPr>
+              <w:bidi w:val="0"/>
+            </w:pPr>
+            <w:r>
+              <w:rPr>
+                <w:b/>
+                <w:bCs/>
+              </w:rPr>
+              <w:t>Type:</w:t>
+            </w:r>
+            <w:r>
+              <w:t xml:space="preserve">                              External</w:t>
+            </w:r>
+          </w:p>
+          <w:p>
+            <w:pPr>
+              <w:bidi w:val="0"/>
+            </w:pPr>
+          </w:p>
+          <w:p>
+            <w:pPr>
+              <w:bidi w:val="0"/>
+            </w:pPr>
+            <w:r>
+              <w:rPr>
+                <w:b/>
+                <w:bCs/>
+              </w:rPr>
+              <w:t>Pre-Condition:</w:t>
+            </w:r>
+            <w:r>
+              <w:t xml:space="preserve">             Customer enters </w:t>
+            </w:r>
+            <w:r>
+              <w:t>the 'Track Order' page.</w:t>
+            </w:r>
+          </w:p>
+          <w:p>
+            <w:pPr>
+              <w:bidi w:val="0"/>
+              <w:rPr>
+                <w:rtl/>
+              </w:rPr>
+            </w:pPr>
+            <w:r>
+              <w:rPr>
+                <w:b/>
+                <w:bCs/>
+              </w:rPr>
+              <w:t>Post-Condition:</w:t>
+            </w:r>
+            <w:r>
+              <w:t xml:space="preserve">           </w:t>
+            </w:r>
+            <w:r>
+              <w:t>Order details is displayed successfully.</w:t>
+            </w:r>
+          </w:p>
+        </w:tc>
+      </w:tr>
+      <w:tr>
+        <w:tc>
+          <w:tcPr>
+            <w:tcW w:w="5000" w:type="pct"/>
+            <w:gridSpan w:val="4"/>
+          </w:tcPr>
+          <w:p>
+            <w:pPr>
+              <w:bidi w:val="0"/>
+              <w:rPr>
+                <w:b/>
+                <w:bCs/>
+              </w:rPr>
+            </w:pPr>
+            <w:r>
+              <w:rPr>
+                <w:b/>
+                <w:bCs/>
+              </w:rPr>
+              <w:t>Relationships:</w:t>
+            </w:r>
+          </w:p>
+          <w:p>
+            <w:pPr>
+              <w:bidi w:val="0"/>
+            </w:pPr>
+            <w:r>
+              <w:rPr>
+                <w:b/>
+                <w:bCs/>
+              </w:rPr>
+              <w:t xml:space="preserve">                                       Association:</w:t>
+            </w:r>
+            <w:r>
+              <w:t xml:space="preserve">        Customer</w:t>
+            </w:r>
+          </w:p>
+          <w:p>
+            <w:pPr>
+              <w:bidi w:val="0"/>
+            </w:pPr>
+            <w:r>
+              <w:rPr>
+                <w:b/>
+                <w:bCs/>
+              </w:rPr>
+              <w:t xml:space="preserve">                                       Include:</w:t>
+            </w:r>
+            <w:r>
+              <w:t xml:space="preserve">               </w:t>
+            </w:r>
+          </w:p>
+          <w:p>
+            <w:pPr>
+              <w:bidi w:val="0"/>
+            </w:pPr>
+            <w:r>
+              <w:rPr>
+                <w:b/>
+                <w:bCs/>
+              </w:rPr>
+              <w:t xml:space="preserve">                                       Extend:</w:t>
+            </w:r>
+            <w:r>
+              <w:t xml:space="preserve">               </w:t>
+            </w:r>
+          </w:p>
+          <w:p>
+            <w:pPr>
+              <w:bidi w:val="0"/>
+              <w:rPr>
+                <w:rtl/>
+              </w:rPr>
+            </w:pPr>
+            <w:r>
+              <w:rPr>
+                <w:b/>
+                <w:bCs/>
+              </w:rPr>
+              <w:t xml:space="preserve">                                       Generalization:</w:t>
+            </w:r>
+            <w:r>
+              <w:t xml:space="preserve">               </w:t>
+            </w:r>
+          </w:p>
+        </w:tc>
+      </w:tr>
+      <w:tr>
+        <w:tc>
+          <w:tcPr>
+            <w:tcW w:w="5000" w:type="pct"/>
+            <w:gridSpan w:val="4"/>
+          </w:tcPr>
+          <w:p>
+            <w:pPr>
+              <w:bidi w:val="0"/>
+              <w:rPr>
+                <w:b/>
+                <w:bCs/>
+              </w:rPr>
+            </w:pPr>
+            <w:r>
+              <w:rPr>
+                <w:b/>
+                <w:bCs/>
+              </w:rPr>
+              <w:t>Normal flow of events:</w:t>
+            </w:r>
+          </w:p>
+          <w:p>
+            <w:pPr>
+              <w:pStyle w:val="ListParagraph"/>
+              <w:numPr>
+                <w:ilvl w:val="0"/>
+                <w:numId w:val="12"/>
+              </w:numPr>
+              <w:bidi w:val="0"/>
+            </w:pPr>
+            <w:r>
+              <w:t>Request Order ID from customer.</w:t>
+            </w:r>
+          </w:p>
+          <w:p>
+            <w:pPr>
+              <w:pStyle w:val="ListParagraph"/>
+              <w:numPr>
+                <w:ilvl w:val="0"/>
+                <w:numId w:val="12"/>
+              </w:numPr>
+              <w:bidi w:val="0"/>
+            </w:pPr>
+            <w:r>
+              <w:t>Search the database for corresponding Order ID.</w:t>
+            </w:r>
+          </w:p>
+          <w:p>
+            <w:pPr>
+              <w:pStyle w:val="ListParagraph"/>
+              <w:numPr>
+                <w:ilvl w:val="0"/>
+                <w:numId w:val="12"/>
+              </w:numPr>
+              <w:bidi w:val="0"/>
+            </w:pPr>
+            <w:r>
+              <w:t>Display order details in a printable form.</w:t>
+            </w:r>
+          </w:p>
+          <w:p>
+            <w:pPr>
+              <w:pStyle w:val="ListParagraph"/>
+              <w:numPr>
+                <w:ilvl w:val="0"/>
+                <w:numId w:val="12"/>
+              </w:numPr>
+              <w:bidi w:val="0"/>
+              <w:rPr>
+                <w:rtl/>
+              </w:rPr>
+            </w:pPr>
+            <w:r>
+              <w:t>Highlight order status for convenience.</w:t>
+            </w:r>
+          </w:p>
+        </w:tc>
+      </w:tr>
+      <w:tr>
+        <w:tc>
+          <w:tcPr>
+            <w:tcW w:w="5000" w:type="pct"/>
+            <w:gridSpan w:val="4"/>
+          </w:tcPr>
+          <w:p>
+            <w:pPr>
+              <w:bidi w:val="0"/>
+              <w:rPr>
+                <w:b/>
+                <w:bCs/>
+              </w:rPr>
+            </w:pPr>
+            <w:r>
+              <w:rPr>
+                <w:b/>
+                <w:bCs/>
+              </w:rPr>
+              <w:t>Sub-flows:</w:t>
+            </w:r>
+          </w:p>
+          <w:p>
+            <w:pPr>
+              <w:bidi w:val="0"/>
+              <w:rPr>
+                <w:rtl/>
+              </w:rPr>
+            </w:pPr>
+            <w:r>
+              <w:rPr>
+                <w:b/>
+                <w:bCs/>
+              </w:rPr>
+              <w:t xml:space="preserve">                                       </w:t>
+            </w:r>
+          </w:p>
+        </w:tc>
+      </w:tr>
+      <w:tr>
+        <w:tc>
+          <w:tcPr>
+            <w:tcW w:w="5000" w:type="pct"/>
+            <w:gridSpan w:val="4"/>
+          </w:tcPr>
+          <w:p>
+            <w:pPr>
+              <w:bidi w:val="0"/>
+              <w:rPr>
+                <w:b/>
+                <w:bCs/>
+              </w:rPr>
+            </w:pPr>
+            <w:r>
+              <w:rPr>
+                <w:b/>
+                <w:bCs/>
+              </w:rPr>
+              <w:t>Alternate/Exceptional Flows:</w:t>
+            </w:r>
+          </w:p>
+          <w:p>
+            <w:pPr>
+              <w:bidi w:val="0"/>
+              <w:rPr>
+                <w:rtl/>
+              </w:rPr>
+            </w:pPr>
+            <w:r>
+              <w:t xml:space="preserve">                                       2:    </w:t>
+            </w:r>
+            <w:r>
+              <w:t>No matching Order ID is found in database, or the corresponding order is too old.</w:t>
+            </w:r>
+          </w:p>
+        </w:tc>
+      </w:tr>
+    </w:tbl>
+    <w:p>
+      <w:pPr>
+        <w:bidi w:val="0"/>
+      </w:pPr>
+    </w:p>
+    <w:p>
+      <w:pPr>
+        <w:bidi w:val="0"/>
+      </w:pPr>
+    </w:p>
+    <w:p>
+      <w:pPr>
+        <w:bidi w:val="0"/>
+      </w:pPr>
+    </w:p>
+    <w:p>
+      <w:pPr>
+        <w:bidi w:val="0"/>
+      </w:pPr>
+    </w:p>
+    <w:p>
+      <w:pPr>
+        <w:bidi w:val="0"/>
+      </w:pPr>
+    </w:p>
+    <w:p>
+      <w:pPr>
+        <w:bidi w:val="0"/>
+      </w:pPr>
+    </w:p>
+    <w:p>
+      <w:pPr>
+        <w:bidi w:val="0"/>
+      </w:pPr>
+    </w:p>
+    <w:p>
+      <w:pPr>
+        <w:bidi w:val="0"/>
+      </w:pPr>
+    </w:p>
+    <w:p>
+      <w:pPr>
+        <w:bidi w:val="0"/>
+      </w:pPr>
+    </w:p>
+    <w:tbl>
+      <w:tblPr>
+        <w:tblStyle w:val="TableGrid"/>
+        <w:bidiVisual/>
+        <w:tblW w:w="4997" w:type="pct"/>
+        <w:tblLook w:val="04A0" w:firstRow="1" w:lastRow="0" w:firstColumn="1" w:lastColumn="0" w:noHBand="0" w:noVBand="1"/>
+      </w:tblPr>
+      <w:tblGrid>
+        <w:gridCol w:w="6739"/>
+        <w:gridCol w:w="1415"/>
+        <w:gridCol w:w="993"/>
+        <w:gridCol w:w="6232"/>
+      </w:tblGrid>
+      <w:tr>
+        <w:tc>
+          <w:tcPr>
+            <w:tcW w:w="2191" w:type="pct"/>
+          </w:tcPr>
+          <w:p>
+            <w:pPr>
+              <w:bidi w:val="0"/>
+            </w:pPr>
+            <w:r>
+              <w:rPr>
+                <w:b/>
+                <w:bCs/>
+              </w:rPr>
+              <w:lastRenderedPageBreak/>
+              <w:t>Importance Level:</w:t>
+            </w:r>
+            <w:r>
+              <w:t xml:space="preserve">          High</w:t>
+            </w:r>
+          </w:p>
+        </w:tc>
+        <w:tc>
+          <w:tcPr>
+            <w:tcW w:w="783" w:type="pct"/>
+            <w:gridSpan w:val="2"/>
+          </w:tcPr>
+          <w:p>
+            <w:pPr>
+              <w:bidi w:val="0"/>
+              <w:rPr>
+                <w:rtl/>
+              </w:rPr>
+            </w:pPr>
+            <w:r>
+              <w:rPr>
+                <w:b/>
+                <w:bCs/>
+              </w:rPr>
+              <w:t>ID:</w:t>
+            </w:r>
+            <w:r>
+              <w:t xml:space="preserve">        </w:t>
+            </w:r>
+            <w:r>
+              <w:t>7</w:t>
+            </w:r>
+          </w:p>
+        </w:tc>
+        <w:tc>
+          <w:tcPr>
+            <w:tcW w:w="2026" w:type="pct"/>
+          </w:tcPr>
+          <w:p>
+            <w:pPr>
+              <w:bidi w:val="0"/>
+              <w:rPr>
+                <w:rtl/>
+              </w:rPr>
+            </w:pPr>
+            <w:r>
+              <w:rPr>
+                <w:b/>
+                <w:bCs/>
+              </w:rPr>
+              <w:t>Use Case Name:</w:t>
+            </w:r>
+            <w:r>
+              <w:t xml:space="preserve">          </w:t>
+            </w:r>
+            <w:r>
+              <w:t>Submit Purchase</w:t>
+            </w:r>
+          </w:p>
+        </w:tc>
+      </w:tr>
+      <w:tr>
+        <w:tc>
+          <w:tcPr>
+            <w:tcW w:w="2651" w:type="pct"/>
+            <w:gridSpan w:val="2"/>
+          </w:tcPr>
+          <w:p>
+            <w:pPr>
+              <w:bidi w:val="0"/>
+              <w:rPr>
+                <w:rtl/>
+              </w:rPr>
+            </w:pPr>
+            <w:r>
+              <w:rPr>
+                <w:b/>
+                <w:bCs/>
+              </w:rPr>
+              <w:t>Use Case Type:</w:t>
+            </w:r>
+            <w:r>
+              <w:t xml:space="preserve">                                            Detail, Essential</w:t>
+            </w:r>
+          </w:p>
+        </w:tc>
+        <w:tc>
+          <w:tcPr>
+            <w:tcW w:w="2349" w:type="pct"/>
+            <w:gridSpan w:val="2"/>
+          </w:tcPr>
+          <w:p>
+            <w:pPr>
+              <w:bidi w:val="0"/>
+              <w:rPr>
+                <w:rtl/>
+              </w:rPr>
+            </w:pPr>
+            <w:r>
+              <w:rPr>
+                <w:b/>
+                <w:bCs/>
+              </w:rPr>
+              <w:t>Primary Actor:</w:t>
+            </w:r>
+            <w:r>
+              <w:t xml:space="preserve">             Customer</w:t>
+            </w:r>
+          </w:p>
+        </w:tc>
+      </w:tr>
+      <w:tr>
+        <w:tc>
+          <w:tcPr>
+            <w:tcW w:w="5000" w:type="pct"/>
+            <w:gridSpan w:val="4"/>
+          </w:tcPr>
+          <w:p>
+            <w:pPr>
+              <w:bidi w:val="0"/>
+            </w:pPr>
+            <w:r>
+              <w:rPr>
+                <w:b/>
+                <w:bCs/>
+              </w:rPr>
+              <w:t>Brief Description:</w:t>
+            </w:r>
+          </w:p>
+          <w:p>
+            <w:pPr>
+              <w:bidi w:val="0"/>
+              <w:rPr>
+                <w:rtl/>
+              </w:rPr>
+            </w:pPr>
+            <w:r>
+              <w:t xml:space="preserve">                                        This use case </w:t>
+            </w:r>
+            <w:r>
+              <w:t>is called upon the user finalizing their purchase.</w:t>
+            </w:r>
+          </w:p>
+        </w:tc>
+      </w:tr>
+      <w:tr>
+        <w:tc>
+          <w:tcPr>
+            <w:tcW w:w="5000" w:type="pct"/>
+            <w:gridSpan w:val="4"/>
+          </w:tcPr>
+          <w:p>
+            <w:pPr>
+              <w:bidi w:val="0"/>
+            </w:pPr>
+            <w:r>
+              <w:rPr>
+                <w:b/>
+                <w:bCs/>
+              </w:rPr>
+              <w:t>Trigger:</w:t>
+            </w:r>
+            <w:r>
+              <w:t xml:space="preserve">                          A customer intends to know about their status of order.</w:t>
+            </w:r>
+          </w:p>
+          <w:p>
+            <w:pPr>
+              <w:bidi w:val="0"/>
+            </w:pPr>
+            <w:r>
+              <w:rPr>
+                <w:b/>
+                <w:bCs/>
+              </w:rPr>
+              <w:t>Type:</w:t>
+            </w:r>
+            <w:r>
+              <w:t xml:space="preserve">                              External</w:t>
+            </w:r>
+          </w:p>
+          <w:p>
+            <w:pPr>
+              <w:bidi w:val="0"/>
+            </w:pPr>
+          </w:p>
+          <w:p>
+            <w:pPr>
+              <w:bidi w:val="0"/>
+            </w:pPr>
+            <w:r>
+              <w:rPr>
+                <w:b/>
+                <w:bCs/>
+              </w:rPr>
+              <w:t>Pre-Condition:</w:t>
+            </w:r>
+            <w:r>
+              <w:t xml:space="preserve">             </w:t>
+            </w:r>
+            <w:r>
+              <w:t>Customer clicks on 'Finalize Purchase' button in their cart page.</w:t>
+            </w:r>
+          </w:p>
+          <w:p>
+            <w:pPr>
+              <w:bidi w:val="0"/>
+              <w:rPr>
+                <w:rtl/>
+              </w:rPr>
+            </w:pPr>
+            <w:r>
+              <w:rPr>
+                <w:b/>
+                <w:bCs/>
+              </w:rPr>
+              <w:t>Post-Condition:</w:t>
+            </w:r>
+            <w:r>
+              <w:t xml:space="preserve">           Order </w:t>
+            </w:r>
+            <w:r>
+              <w:t>is submitted successfully.</w:t>
+            </w:r>
+          </w:p>
+        </w:tc>
+      </w:tr>
+      <w:tr>
+        <w:tc>
+          <w:tcPr>
+            <w:tcW w:w="5000" w:type="pct"/>
+            <w:gridSpan w:val="4"/>
+          </w:tcPr>
+          <w:p>
+            <w:pPr>
+              <w:bidi w:val="0"/>
+              <w:rPr>
+                <w:b/>
+                <w:bCs/>
+              </w:rPr>
+            </w:pPr>
+            <w:r>
+              <w:rPr>
+                <w:b/>
+                <w:bCs/>
+              </w:rPr>
+              <w:t>Relationships:</w:t>
+            </w:r>
+          </w:p>
+          <w:p>
+            <w:pPr>
+              <w:bidi w:val="0"/>
+            </w:pPr>
+            <w:r>
+              <w:rPr>
+                <w:b/>
+                <w:bCs/>
+              </w:rPr>
+              <w:t xml:space="preserve">                                       Association:</w:t>
+            </w:r>
+            <w:r>
+              <w:t xml:space="preserve">        Customer</w:t>
+            </w:r>
+          </w:p>
+          <w:p>
+            <w:pPr>
+              <w:bidi w:val="0"/>
+            </w:pPr>
+            <w:r>
+              <w:rPr>
+                <w:b/>
+                <w:bCs/>
+              </w:rPr>
+              <w:t xml:space="preserve">                                       Include:</w:t>
+            </w:r>
+            <w:r>
+              <w:t xml:space="preserve">               </w:t>
+            </w:r>
+            <w:r>
+              <w:t xml:space="preserve">Calculate </w:t>
+            </w:r>
+            <w:r>
+              <w:t>Total Price</w:t>
+            </w:r>
+            <w:r>
+              <w:t>, Calculate Discount</w:t>
+            </w:r>
+          </w:p>
+          <w:p>
+            <w:pPr>
+              <w:bidi w:val="0"/>
+            </w:pPr>
+            <w:r>
+              <w:rPr>
+                <w:b/>
+                <w:bCs/>
+              </w:rPr>
+              <w:t xml:space="preserve">                                       Extend:</w:t>
+            </w:r>
+            <w:r>
+              <w:t xml:space="preserve">               </w:t>
+            </w:r>
+          </w:p>
+          <w:p>
+            <w:pPr>
+              <w:bidi w:val="0"/>
+              <w:rPr>
+                <w:rtl/>
+              </w:rPr>
+            </w:pPr>
+            <w:r>
+              <w:rPr>
+                <w:b/>
+                <w:bCs/>
+              </w:rPr>
+              <w:t xml:space="preserve">                                       Generalization:</w:t>
+            </w:r>
+            <w:r>
+              <w:t xml:space="preserve">               </w:t>
+            </w:r>
+          </w:p>
+        </w:tc>
+      </w:tr>
+      <w:tr>
+        <w:tc>
+          <w:tcPr>
+            <w:tcW w:w="5000" w:type="pct"/>
+            <w:gridSpan w:val="4"/>
+          </w:tcPr>
+          <w:p>
+            <w:pPr>
+              <w:bidi w:val="0"/>
+              <w:rPr>
+                <w:b/>
+                <w:bCs/>
+              </w:rPr>
+            </w:pPr>
+            <w:r>
+              <w:rPr>
+                <w:b/>
+                <w:bCs/>
+              </w:rPr>
+              <w:t>Normal flow of events:</w:t>
+            </w:r>
+          </w:p>
+          <w:p>
+            <w:pPr>
+              <w:pStyle w:val="ListParagraph"/>
+              <w:numPr>
+                <w:ilvl w:val="0"/>
+                <w:numId w:val="13"/>
+              </w:numPr>
+              <w:bidi w:val="0"/>
+            </w:pPr>
+            <w:r>
+              <w:t>Software checks the availability of all of the items selected by the customer respect to their quantity.</w:t>
+            </w:r>
+          </w:p>
+          <w:p>
+            <w:pPr>
+              <w:pStyle w:val="ListParagraph"/>
+              <w:numPr>
+                <w:ilvl w:val="0"/>
+                <w:numId w:val="13"/>
+              </w:numPr>
+              <w:bidi w:val="0"/>
+            </w:pPr>
+            <w:r>
+              <w:t>Request user to enter their discount coupon</w:t>
+            </w:r>
+            <w:r>
+              <w:t xml:space="preserve"> ID</w:t>
+            </w:r>
+            <w:r>
+              <w:t>, or select an option from season offerings.</w:t>
+            </w:r>
+          </w:p>
+          <w:p>
+            <w:pPr>
+              <w:pStyle w:val="ListParagraph"/>
+              <w:numPr>
+                <w:ilvl w:val="0"/>
+                <w:numId w:val="13"/>
+              </w:numPr>
+              <w:bidi w:val="0"/>
+            </w:pPr>
+            <w:r>
+              <w:t>Call 'Calculate Total Price' use case -&gt; Calculate the total price of products selected</w:t>
+            </w:r>
+            <w:r>
+              <w:t>.</w:t>
+            </w:r>
+          </w:p>
+          <w:p>
+            <w:pPr>
+              <w:pStyle w:val="ListParagraph"/>
+              <w:numPr>
+                <w:ilvl w:val="0"/>
+                <w:numId w:val="13"/>
+              </w:numPr>
+              <w:bidi w:val="0"/>
+            </w:pPr>
+            <w:r>
+              <w:t>Call 'Calculate Discount' use case</w:t>
+            </w:r>
+            <w:r>
+              <w:t>, providing the coupon ID.</w:t>
+            </w:r>
+          </w:p>
+          <w:p>
+            <w:pPr>
+              <w:pStyle w:val="ListParagraph"/>
+              <w:numPr>
+                <w:ilvl w:val="0"/>
+                <w:numId w:val="13"/>
+              </w:numPr>
+              <w:bidi w:val="0"/>
+            </w:pPr>
+            <w:r>
+              <w:t>Subtract discount from total price to calculate net worth.</w:t>
+            </w:r>
+          </w:p>
+          <w:p>
+            <w:pPr>
+              <w:pStyle w:val="ListParagraph"/>
+              <w:numPr>
+                <w:ilvl w:val="0"/>
+                <w:numId w:val="13"/>
+              </w:numPr>
+              <w:bidi w:val="0"/>
+            </w:pPr>
+            <w:r>
+              <w:t>Take user to a temporary page, which acts as an intermediary between software and payment page.</w:t>
+            </w:r>
+          </w:p>
+          <w:p>
+            <w:pPr>
+              <w:pStyle w:val="ListParagraph"/>
+              <w:numPr>
+                <w:ilvl w:val="0"/>
+                <w:numId w:val="13"/>
+              </w:numPr>
+              <w:bidi w:val="0"/>
+            </w:pPr>
+            <w:r>
+              <w:t>Submit order with a status of 'Unpaid'.</w:t>
+            </w:r>
+          </w:p>
+          <w:p>
+            <w:pPr>
+              <w:pStyle w:val="ListParagraph"/>
+              <w:numPr>
+                <w:ilvl w:val="0"/>
+                <w:numId w:val="13"/>
+              </w:numPr>
+              <w:bidi w:val="0"/>
+            </w:pPr>
+            <w:r>
+              <w:t>Redirect to payment page and await payment.</w:t>
+            </w:r>
+          </w:p>
+          <w:p>
+            <w:pPr>
+              <w:pStyle w:val="ListParagraph"/>
+              <w:numPr>
+                <w:ilvl w:val="0"/>
+                <w:numId w:val="13"/>
+              </w:numPr>
+              <w:bidi w:val="0"/>
+              <w:rPr>
+                <w:rtl/>
+              </w:rPr>
+            </w:pPr>
+            <w:r>
+              <w:t>Mark order as 'Pending' eventually.</w:t>
+            </w:r>
+          </w:p>
+        </w:tc>
+      </w:tr>
+      <w:tr>
+        <w:tc>
+          <w:tcPr>
+            <w:tcW w:w="5000" w:type="pct"/>
+            <w:gridSpan w:val="4"/>
+          </w:tcPr>
+          <w:p>
+            <w:pPr>
+              <w:bidi w:val="0"/>
+              <w:rPr>
+                <w:b/>
+                <w:bCs/>
+              </w:rPr>
+            </w:pPr>
+            <w:r>
+              <w:rPr>
+                <w:b/>
+                <w:bCs/>
+              </w:rPr>
+              <w:t>Sub-flows:</w:t>
+            </w:r>
+          </w:p>
+          <w:p>
+            <w:pPr>
+              <w:bidi w:val="0"/>
+              <w:rPr>
+                <w:rtl/>
+              </w:rPr>
+            </w:pPr>
+            <w:r>
+              <w:rPr>
+                <w:b/>
+                <w:bCs/>
+              </w:rPr>
+              <w:t xml:space="preserve">                                       </w:t>
+            </w:r>
+          </w:p>
+        </w:tc>
+      </w:tr>
+      <w:tr>
+        <w:tc>
+          <w:tcPr>
+            <w:tcW w:w="5000" w:type="pct"/>
+            <w:gridSpan w:val="4"/>
+          </w:tcPr>
+          <w:p>
+            <w:pPr>
+              <w:bidi w:val="0"/>
+              <w:rPr>
+                <w:b/>
+                <w:bCs/>
+              </w:rPr>
+            </w:pPr>
+            <w:r>
+              <w:rPr>
+                <w:b/>
+                <w:bCs/>
+              </w:rPr>
+              <w:t>Alternate/Exceptional Flows:</w:t>
+            </w:r>
+          </w:p>
+          <w:p>
+            <w:pPr>
+              <w:bidi w:val="0"/>
+            </w:pPr>
+            <w:r>
+              <w:t xml:space="preserve">                                       </w:t>
+            </w:r>
+            <w:r>
+              <w:t>4</w:t>
+            </w:r>
+            <w:r>
+              <w:t xml:space="preserve">:    </w:t>
+            </w:r>
+            <w:r>
+              <w:t>Coupon is invalid or expired.</w:t>
+            </w:r>
+          </w:p>
+          <w:p>
+            <w:pPr>
+              <w:bidi w:val="0"/>
+              <w:rPr>
+                <w:rtl/>
+              </w:rPr>
+            </w:pPr>
+            <w:r>
+              <w:t xml:space="preserve">                                       9:    Payment may be unsuccessful.</w:t>
+            </w:r>
+          </w:p>
+        </w:tc>
+      </w:tr>
+    </w:tbl>
+    <w:p>
+      <w:pPr>
+        <w:bidi w:val="0"/>
+      </w:pPr>
+    </w:p>
+    <w:p>
+      <w:pPr>
+        <w:bidi w:val="0"/>
+      </w:pPr>
+    </w:p>
+    <w:p>
+      <w:pPr>
+        <w:bidi w:val="0"/>
+      </w:pPr>
+    </w:p>
+    <w:p>
+      <w:pPr>
+        <w:bidi w:val="0"/>
+      </w:pPr>
+    </w:p>
+    <w:p>
+      <w:pPr>
+        <w:bidi w:val="0"/>
+      </w:pPr>
+    </w:p>
+    <w:p>
+      <w:pPr>
+        <w:bidi w:val="0"/>
+      </w:pPr>
+    </w:p>
+    <w:tbl>
+      <w:tblPr>
+        <w:tblStyle w:val="TableGrid"/>
+        <w:bidiVisual/>
+        <w:tblW w:w="4997" w:type="pct"/>
+        <w:tblLook w:val="04A0" w:firstRow="1" w:lastRow="0" w:firstColumn="1" w:lastColumn="0" w:noHBand="0" w:noVBand="1"/>
+      </w:tblPr>
+      <w:tblGrid>
+        <w:gridCol w:w="6739"/>
+        <w:gridCol w:w="1415"/>
+        <w:gridCol w:w="993"/>
+        <w:gridCol w:w="6232"/>
+      </w:tblGrid>
+      <w:tr>
+        <w:tc>
+          <w:tcPr>
+            <w:tcW w:w="2191" w:type="pct"/>
+          </w:tcPr>
+          <w:p>
+            <w:pPr>
+              <w:bidi w:val="0"/>
+            </w:pPr>
+            <w:r>
+              <w:rPr>
+                <w:b/>
+                <w:bCs/>
+              </w:rPr>
+              <w:lastRenderedPageBreak/>
+              <w:t>Importance Level:</w:t>
+            </w:r>
+            <w:r>
+              <w:t xml:space="preserve">          High</w:t>
+            </w:r>
+          </w:p>
+        </w:tc>
+        <w:tc>
+          <w:tcPr>
+            <w:tcW w:w="783" w:type="pct"/>
+            <w:gridSpan w:val="2"/>
+          </w:tcPr>
+          <w:p>
+            <w:pPr>
+              <w:bidi w:val="0"/>
+              <w:rPr>
+                <w:rtl/>
+              </w:rPr>
+            </w:pPr>
+            <w:r>
+              <w:rPr>
+                <w:b/>
+                <w:bCs/>
+              </w:rPr>
+              <w:t>ID:</w:t>
+            </w:r>
+            <w:r>
+              <w:t xml:space="preserve">        </w:t>
+            </w:r>
+            <w:r>
+              <w:t>8</w:t>
+            </w:r>
+          </w:p>
+        </w:tc>
+        <w:tc>
+          <w:tcPr>
+            <w:tcW w:w="2026" w:type="pct"/>
+          </w:tcPr>
+          <w:p>
+            <w:pPr>
+              <w:bidi w:val="0"/>
+              <w:rPr>
+                <w:rtl/>
+              </w:rPr>
+            </w:pPr>
+            <w:r>
+              <w:rPr>
+                <w:b/>
+                <w:bCs/>
+              </w:rPr>
+              <w:t>Use Case Name:</w:t>
+            </w:r>
+            <w:r>
+              <w:t xml:space="preserve">          </w:t>
+            </w:r>
+            <w:r>
+              <w:t>Manage Stores</w:t>
+            </w:r>
+          </w:p>
+        </w:tc>
+      </w:tr>
+      <w:tr>
+        <w:tc>
+          <w:tcPr>
+            <w:tcW w:w="2651" w:type="pct"/>
+            <w:gridSpan w:val="2"/>
+          </w:tcPr>
+          <w:p>
+            <w:pPr>
+              <w:bidi w:val="0"/>
+              <w:rPr>
+                <w:rtl/>
+              </w:rPr>
+            </w:pPr>
+            <w:r>
+              <w:rPr>
+                <w:b/>
+                <w:bCs/>
+              </w:rPr>
+              <w:t>Use Case Type:</w:t>
+            </w:r>
+            <w:r>
+              <w:t xml:space="preserve">                                            Detail, Essential</w:t>
+            </w:r>
+          </w:p>
+        </w:tc>
+        <w:tc>
+          <w:tcPr>
+            <w:tcW w:w="2349" w:type="pct"/>
+            <w:gridSpan w:val="2"/>
+          </w:tcPr>
+          <w:p>
+            <w:pPr>
+              <w:bidi w:val="0"/>
+              <w:rPr>
+                <w:rFonts w:hint="cs"/>
+                <w:rtl/>
+              </w:rPr>
+            </w:pPr>
+            <w:r>
+              <w:rPr>
+                <w:b/>
+                <w:bCs/>
+              </w:rPr>
+              <w:t>Primary Actor:</w:t>
+            </w:r>
+            <w:r>
+              <w:t xml:space="preserve">             </w:t>
+            </w:r>
+            <w:r>
+              <w:t>Vendor</w:t>
+            </w:r>
+          </w:p>
+        </w:tc>
+      </w:tr>
+      <w:tr>
+        <w:tc>
+          <w:tcPr>
+            <w:tcW w:w="5000" w:type="pct"/>
+            <w:gridSpan w:val="4"/>
+          </w:tcPr>
+          <w:p>
+            <w:pPr>
+              <w:bidi w:val="0"/>
+            </w:pPr>
+            <w:r>
+              <w:rPr>
+                <w:b/>
+                <w:bCs/>
+              </w:rPr>
+              <w:t>Brief Description:</w:t>
+            </w:r>
+          </w:p>
+          <w:p>
+            <w:pPr>
+              <w:bidi w:val="0"/>
+              <w:rPr>
+                <w:rtl/>
+              </w:rPr>
+            </w:pPr>
+            <w:r>
+              <w:t xml:space="preserve">                                        This use case </w:t>
+            </w:r>
+            <w:r>
+              <w:t>enables the vendor to manage their underlying stores.</w:t>
+            </w:r>
+          </w:p>
+        </w:tc>
+      </w:tr>
+      <w:tr>
+        <w:tc>
+          <w:tcPr>
+            <w:tcW w:w="5000" w:type="pct"/>
+            <w:gridSpan w:val="4"/>
+          </w:tcPr>
+          <w:p>
+            <w:pPr>
+              <w:bidi w:val="0"/>
+            </w:pPr>
+            <w:r>
+              <w:rPr>
+                <w:b/>
+                <w:bCs/>
+              </w:rPr>
+              <w:t>Trigger:</w:t>
+            </w:r>
+            <w:r>
+              <w:t xml:space="preserve">                          A </w:t>
+            </w:r>
+            <w:r>
+              <w:t>vendor intends to modify their submitted stores.</w:t>
+            </w:r>
+          </w:p>
+          <w:p>
+            <w:pPr>
+              <w:bidi w:val="0"/>
+            </w:pPr>
+            <w:r>
+              <w:rPr>
+                <w:b/>
+                <w:bCs/>
+              </w:rPr>
+              <w:t>Type:</w:t>
+            </w:r>
+            <w:r>
+              <w:t xml:space="preserve">                              External</w:t>
+            </w:r>
+          </w:p>
+          <w:p>
+            <w:pPr>
+              <w:bidi w:val="0"/>
+            </w:pPr>
+          </w:p>
+          <w:p>
+            <w:pPr>
+              <w:bidi w:val="0"/>
+            </w:pPr>
+            <w:r>
+              <w:rPr>
+                <w:b/>
+                <w:bCs/>
+              </w:rPr>
+              <w:t>Pre-Condition:</w:t>
+            </w:r>
+            <w:r>
+              <w:t xml:space="preserve">             </w:t>
+            </w:r>
+            <w:r>
+              <w:t>Vendor is about to modify a store.</w:t>
+            </w:r>
+          </w:p>
+          <w:p>
+            <w:pPr>
+              <w:bidi w:val="0"/>
+              <w:rPr>
+                <w:rtl/>
+              </w:rPr>
+            </w:pPr>
+            <w:r>
+              <w:rPr>
+                <w:b/>
+                <w:bCs/>
+              </w:rPr>
+              <w:t>Post-Condition:</w:t>
+            </w:r>
+            <w:r>
+              <w:t xml:space="preserve">           </w:t>
+            </w:r>
+            <w:r>
+              <w:t>Store is modified successfully.</w:t>
+            </w:r>
+          </w:p>
+        </w:tc>
+      </w:tr>
+      <w:tr>
+        <w:tc>
+          <w:tcPr>
+            <w:tcW w:w="5000" w:type="pct"/>
+            <w:gridSpan w:val="4"/>
+          </w:tcPr>
+          <w:p>
+            <w:pPr>
+              <w:bidi w:val="0"/>
+              <w:rPr>
+                <w:b/>
+                <w:bCs/>
+              </w:rPr>
+            </w:pPr>
+            <w:r>
+              <w:rPr>
+                <w:b/>
+                <w:bCs/>
+              </w:rPr>
+              <w:t>Relationships:</w:t>
+            </w:r>
+          </w:p>
+          <w:p>
+            <w:pPr>
+              <w:bidi w:val="0"/>
+            </w:pPr>
+            <w:r>
+              <w:rPr>
+                <w:b/>
+                <w:bCs/>
+              </w:rPr>
+              <w:t xml:space="preserve">                                       Association:</w:t>
+            </w:r>
+            <w:r>
+              <w:t xml:space="preserve">        </w:t>
+            </w:r>
+            <w:r>
+              <w:t>Vendor</w:t>
+            </w:r>
+          </w:p>
+          <w:p>
+            <w:pPr>
+              <w:bidi w:val="0"/>
+            </w:pPr>
+            <w:r>
+              <w:rPr>
+                <w:b/>
+                <w:bCs/>
+              </w:rPr>
+              <w:t xml:space="preserve">                                       Include:</w:t>
+            </w:r>
+            <w:r>
+              <w:t xml:space="preserve">               </w:t>
+            </w:r>
+          </w:p>
+          <w:p>
+            <w:pPr>
+              <w:bidi w:val="0"/>
+            </w:pPr>
+            <w:r>
+              <w:rPr>
+                <w:b/>
+                <w:bCs/>
+              </w:rPr>
+              <w:t xml:space="preserve">                                       Extend:</w:t>
+            </w:r>
+            <w:r>
+              <w:t xml:space="preserve">               </w:t>
+            </w:r>
+          </w:p>
+          <w:p>
+            <w:pPr>
+              <w:bidi w:val="0"/>
+              <w:rPr>
+                <w:rtl/>
+              </w:rPr>
+            </w:pPr>
+            <w:r>
+              <w:rPr>
+                <w:b/>
+                <w:bCs/>
+              </w:rPr>
+              <w:t xml:space="preserve">                                       Generalization:</w:t>
+            </w:r>
+            <w:r>
+              <w:t xml:space="preserve">               </w:t>
+            </w:r>
+          </w:p>
+        </w:tc>
+      </w:tr>
+      <w:tr>
+        <w:tc>
+          <w:tcPr>
+            <w:tcW w:w="5000" w:type="pct"/>
+            <w:gridSpan w:val="4"/>
+          </w:tcPr>
+          <w:p>
+            <w:pPr>
+              <w:bidi w:val="0"/>
+              <w:rPr>
+                <w:b/>
+                <w:bCs/>
+              </w:rPr>
+            </w:pPr>
+            <w:r>
+              <w:rPr>
+                <w:b/>
+                <w:bCs/>
+              </w:rPr>
+              <w:t>Normal flow of events:</w:t>
+            </w:r>
+          </w:p>
+          <w:p>
+            <w:pPr>
+              <w:pStyle w:val="ListParagraph"/>
+              <w:numPr>
+                <w:ilvl w:val="0"/>
+                <w:numId w:val="14"/>
+              </w:numPr>
+              <w:bidi w:val="0"/>
+            </w:pPr>
+            <w:r>
+              <w:t>Vendor goes to 'My Stores' page.</w:t>
+            </w:r>
+          </w:p>
+          <w:p>
+            <w:pPr>
+              <w:pStyle w:val="ListParagraph"/>
+              <w:numPr>
+                <w:ilvl w:val="0"/>
+                <w:numId w:val="14"/>
+              </w:numPr>
+              <w:bidi w:val="0"/>
+            </w:pPr>
+            <w:r>
+              <w:t>Vendor clicks on 'Edit Store'</w:t>
+            </w:r>
+            <w:r>
+              <w:t>.</w:t>
+            </w:r>
+          </w:p>
+          <w:p>
+            <w:pPr>
+              <w:pStyle w:val="ListParagraph"/>
+              <w:numPr>
+                <w:ilvl w:val="0"/>
+                <w:numId w:val="14"/>
+              </w:numPr>
+              <w:bidi w:val="0"/>
+            </w:pPr>
+            <w:r>
+              <w:t>Vendor edits store details</w:t>
+            </w:r>
+            <w:r>
+              <w:t>.</w:t>
+            </w:r>
+          </w:p>
+          <w:p>
+            <w:pPr>
+              <w:pStyle w:val="ListParagraph"/>
+              <w:numPr>
+                <w:ilvl w:val="0"/>
+                <w:numId w:val="14"/>
+              </w:numPr>
+              <w:bidi w:val="0"/>
+              <w:rPr>
+                <w:rtl/>
+              </w:rPr>
+            </w:pPr>
+            <w:r>
+              <w:t>Clicks on 'Apply'.</w:t>
+            </w:r>
+          </w:p>
+        </w:tc>
+      </w:tr>
+      <w:tr>
+        <w:tc>
+          <w:tcPr>
+            <w:tcW w:w="5000" w:type="pct"/>
+            <w:gridSpan w:val="4"/>
+          </w:tcPr>
+          <w:p>
+            <w:pPr>
+              <w:bidi w:val="0"/>
+              <w:rPr>
+                <w:b/>
+                <w:bCs/>
+              </w:rPr>
+            </w:pPr>
+            <w:r>
+              <w:rPr>
+                <w:b/>
+                <w:bCs/>
+              </w:rPr>
+              <w:t>Sub-flows:</w:t>
+            </w:r>
+          </w:p>
+          <w:p>
+            <w:pPr>
+              <w:bidi w:val="0"/>
+              <w:rPr>
+                <w:rtl/>
+              </w:rPr>
+            </w:pPr>
+            <w:r>
+              <w:rPr>
+                <w:b/>
+                <w:bCs/>
+              </w:rPr>
+              <w:t xml:space="preserve">                                       </w:t>
+            </w:r>
+          </w:p>
+        </w:tc>
+      </w:tr>
+      <w:tr>
+        <w:tc>
+          <w:tcPr>
+            <w:tcW w:w="5000" w:type="pct"/>
+            <w:gridSpan w:val="4"/>
+          </w:tcPr>
+          <w:p>
+            <w:pPr>
+              <w:bidi w:val="0"/>
+              <w:rPr>
+                <w:b/>
+                <w:bCs/>
+              </w:rPr>
+            </w:pPr>
+            <w:r>
+              <w:rPr>
+                <w:b/>
+                <w:bCs/>
+              </w:rPr>
+              <w:t>Alternate/Exceptional Flows:</w:t>
+            </w:r>
+          </w:p>
+          <w:p>
+            <w:pPr>
+              <w:bidi w:val="0"/>
+              <w:rPr>
+                <w:rtl/>
+              </w:rPr>
+            </w:pPr>
+            <w:r>
+              <w:t xml:space="preserve">                                       4:    They may change their mind about such edition.</w:t>
+            </w:r>
+          </w:p>
+        </w:tc>
+      </w:tr>
+    </w:tbl>
+    <w:p>
+      <w:pPr>
+        <w:bidi w:val="0"/>
+      </w:pPr>
+    </w:p>
+    <w:p>
+      <w:pPr>
+        <w:bidi w:val="0"/>
+      </w:pPr>
+    </w:p>
+    <w:p>
+      <w:pPr>
+        <w:bidi w:val="0"/>
+      </w:pPr>
+    </w:p>
+    <w:p>
+      <w:pPr>
+        <w:bidi w:val="0"/>
+      </w:pPr>
+    </w:p>
+    <w:p>
+      <w:pPr>
+        <w:bidi w:val="0"/>
+      </w:pPr>
+    </w:p>
+    <w:p>
+      <w:pPr>
+        <w:bidi w:val="0"/>
+      </w:pPr>
+    </w:p>
+    <w:p>
+      <w:pPr>
+        <w:bidi w:val="0"/>
+      </w:pPr>
+    </w:p>
+    <w:p>
+      <w:pPr>
+        <w:bidi w:val="0"/>
+      </w:pPr>
+    </w:p>
+    <w:p>
+      <w:pPr>
+        <w:bidi w:val="0"/>
       </w:pPr>
     </w:p>
     <w:sectPr>
@@ -3337,6 +5100,95 @@
     </w:lvl>
   </w:abstractNum>
   <w:abstractNum w:abstractNumId="1" w15:restartNumberingAfterBreak="0">
+    <w:nsid w:val="15701BCB"/>
+    <w:multiLevelType w:val="hybridMultilevel"/>
+    <w:tmpl w:val="F376A64C"/>
+    <w:lvl w:ilvl="0" w:tplc="FFFFFFFF">
+      <w:start w:val="1"/>
+      <w:numFmt w:val="decimal"/>
+      <w:lvlText w:val="%1."/>
+      <w:lvlJc w:val="left"/>
+      <w:pPr>
+        <w:ind w:left="2304" w:hanging="360"/>
+      </w:pPr>
+      <w:rPr>
+        <w:rFonts w:hint="default"/>
+      </w:rPr>
+    </w:lvl>
+    <w:lvl w:ilvl="1" w:tplc="FFFFFFFF" w:tentative="1">
+      <w:start w:val="1"/>
+      <w:numFmt w:val="lowerLetter"/>
+      <w:lvlText w:val="%2."/>
+      <w:lvlJc w:val="left"/>
+      <w:pPr>
+        <w:ind w:left="3024" w:hanging="360"/>
+      </w:pPr>
+    </w:lvl>
+    <w:lvl w:ilvl="2" w:tplc="FFFFFFFF" w:tentative="1">
+      <w:start w:val="1"/>
+      <w:numFmt w:val="lowerRoman"/>
+      <w:lvlText w:val="%3."/>
+      <w:lvlJc w:val="right"/>
+      <w:pPr>
+        <w:ind w:left="3744" w:hanging="180"/>
+      </w:pPr>
+    </w:lvl>
+    <w:lvl w:ilvl="3" w:tplc="FFFFFFFF" w:tentative="1">
+      <w:start w:val="1"/>
+      <w:numFmt w:val="decimal"/>
+      <w:lvlText w:val="%4."/>
+      <w:lvlJc w:val="left"/>
+      <w:pPr>
+        <w:ind w:left="4464" w:hanging="360"/>
+      </w:pPr>
+    </w:lvl>
+    <w:lvl w:ilvl="4" w:tplc="FFFFFFFF" w:tentative="1">
+      <w:start w:val="1"/>
+      <w:numFmt w:val="lowerLetter"/>
+      <w:lvlText w:val="%5."/>
+      <w:lvlJc w:val="left"/>
+      <w:pPr>
+        <w:ind w:left="5184" w:hanging="360"/>
+      </w:pPr>
+    </w:lvl>
+    <w:lvl w:ilvl="5" w:tplc="FFFFFFFF" w:tentative="1">
+      <w:start w:val="1"/>
+      <w:numFmt w:val="lowerRoman"/>
+      <w:lvlText w:val="%6."/>
+      <w:lvlJc w:val="right"/>
+      <w:pPr>
+        <w:ind w:left="5904" w:hanging="180"/>
+      </w:pPr>
+    </w:lvl>
+    <w:lvl w:ilvl="6" w:tplc="FFFFFFFF" w:tentative="1">
+      <w:start w:val="1"/>
+      <w:numFmt w:val="decimal"/>
+      <w:lvlText w:val="%7."/>
+      <w:lvlJc w:val="left"/>
+      <w:pPr>
+        <w:ind w:left="6624" w:hanging="360"/>
+      </w:pPr>
+    </w:lvl>
+    <w:lvl w:ilvl="7" w:tplc="FFFFFFFF" w:tentative="1">
+      <w:start w:val="1"/>
+      <w:numFmt w:val="lowerLetter"/>
+      <w:lvlText w:val="%8."/>
+      <w:lvlJc w:val="left"/>
+      <w:pPr>
+        <w:ind w:left="7344" w:hanging="360"/>
+      </w:pPr>
+    </w:lvl>
+    <w:lvl w:ilvl="8" w:tplc="FFFFFFFF" w:tentative="1">
+      <w:start w:val="1"/>
+      <w:numFmt w:val="lowerRoman"/>
+      <w:lvlText w:val="%9."/>
+      <w:lvlJc w:val="right"/>
+      <w:pPr>
+        <w:ind w:left="8064" w:hanging="180"/>
+      </w:pPr>
+    </w:lvl>
+  </w:abstractNum>
+  <w:abstractNum w:abstractNumId="2" w15:restartNumberingAfterBreak="0">
     <w:nsid w:val="20DC55EA"/>
     <w:multiLevelType w:val="hybridMultilevel"/>
     <w:tmpl w:val="11625C5E"/>
@@ -3425,7 +5277,7 @@
       </w:pPr>
     </w:lvl>
   </w:abstractNum>
-  <w:abstractNum w:abstractNumId="2" w15:restartNumberingAfterBreak="0">
+  <w:abstractNum w:abstractNumId="3" w15:restartNumberingAfterBreak="0">
     <w:nsid w:val="25753ADD"/>
     <w:multiLevelType w:val="hybridMultilevel"/>
     <w:tmpl w:val="9F18CA8E"/>
@@ -3514,7 +5366,96 @@
       </w:pPr>
     </w:lvl>
   </w:abstractNum>
-  <w:abstractNum w:abstractNumId="3" w15:restartNumberingAfterBreak="0">
+  <w:abstractNum w:abstractNumId="4" w15:restartNumberingAfterBreak="0">
+    <w:nsid w:val="32051F60"/>
+    <w:multiLevelType w:val="hybridMultilevel"/>
+    <w:tmpl w:val="F376A64C"/>
+    <w:lvl w:ilvl="0" w:tplc="FFFFFFFF">
+      <w:start w:val="1"/>
+      <w:numFmt w:val="decimal"/>
+      <w:lvlText w:val="%1."/>
+      <w:lvlJc w:val="left"/>
+      <w:pPr>
+        <w:ind w:left="2304" w:hanging="360"/>
+      </w:pPr>
+      <w:rPr>
+        <w:rFonts w:hint="default"/>
+      </w:rPr>
+    </w:lvl>
+    <w:lvl w:ilvl="1" w:tplc="FFFFFFFF" w:tentative="1">
+      <w:start w:val="1"/>
+      <w:numFmt w:val="lowerLetter"/>
+      <w:lvlText w:val="%2."/>
+      <w:lvlJc w:val="left"/>
+      <w:pPr>
+        <w:ind w:left="3024" w:hanging="360"/>
+      </w:pPr>
+    </w:lvl>
+    <w:lvl w:ilvl="2" w:tplc="FFFFFFFF" w:tentative="1">
+      <w:start w:val="1"/>
+      <w:numFmt w:val="lowerRoman"/>
+      <w:lvlText w:val="%3."/>
+      <w:lvlJc w:val="right"/>
+      <w:pPr>
+        <w:ind w:left="3744" w:hanging="180"/>
+      </w:pPr>
+    </w:lvl>
+    <w:lvl w:ilvl="3" w:tplc="FFFFFFFF" w:tentative="1">
+      <w:start w:val="1"/>
+      <w:numFmt w:val="decimal"/>
+      <w:lvlText w:val="%4."/>
+      <w:lvlJc w:val="left"/>
+      <w:pPr>
+        <w:ind w:left="4464" w:hanging="360"/>
+      </w:pPr>
+    </w:lvl>
+    <w:lvl w:ilvl="4" w:tplc="FFFFFFFF" w:tentative="1">
+      <w:start w:val="1"/>
+      <w:numFmt w:val="lowerLetter"/>
+      <w:lvlText w:val="%5."/>
+      <w:lvlJc w:val="left"/>
+      <w:pPr>
+        <w:ind w:left="5184" w:hanging="360"/>
+      </w:pPr>
+    </w:lvl>
+    <w:lvl w:ilvl="5" w:tplc="FFFFFFFF" w:tentative="1">
+      <w:start w:val="1"/>
+      <w:numFmt w:val="lowerRoman"/>
+      <w:lvlText w:val="%6."/>
+      <w:lvlJc w:val="right"/>
+      <w:pPr>
+        <w:ind w:left="5904" w:hanging="180"/>
+      </w:pPr>
+    </w:lvl>
+    <w:lvl w:ilvl="6" w:tplc="FFFFFFFF" w:tentative="1">
+      <w:start w:val="1"/>
+      <w:numFmt w:val="decimal"/>
+      <w:lvlText w:val="%7."/>
+      <w:lvlJc w:val="left"/>
+      <w:pPr>
+        <w:ind w:left="6624" w:hanging="360"/>
+      </w:pPr>
+    </w:lvl>
+    <w:lvl w:ilvl="7" w:tplc="FFFFFFFF" w:tentative="1">
+      <w:start w:val="1"/>
+      <w:numFmt w:val="lowerLetter"/>
+      <w:lvlText w:val="%8."/>
+      <w:lvlJc w:val="left"/>
+      <w:pPr>
+        <w:ind w:left="7344" w:hanging="360"/>
+      </w:pPr>
+    </w:lvl>
+    <w:lvl w:ilvl="8" w:tplc="FFFFFFFF" w:tentative="1">
+      <w:start w:val="1"/>
+      <w:numFmt w:val="lowerRoman"/>
+      <w:lvlText w:val="%9."/>
+      <w:lvlJc w:val="right"/>
+      <w:pPr>
+        <w:ind w:left="8064" w:hanging="180"/>
+      </w:pPr>
+    </w:lvl>
+  </w:abstractNum>
+  <w:abstractNum w:abstractNumId="5" w15:restartNumberingAfterBreak="0">
     <w:nsid w:val="3DF3413F"/>
     <w:multiLevelType w:val="hybridMultilevel"/>
     <w:tmpl w:val="23BE85EE"/>
@@ -3603,7 +5544,7 @@
       </w:pPr>
     </w:lvl>
   </w:abstractNum>
-  <w:abstractNum w:abstractNumId="4" w15:restartNumberingAfterBreak="0">
+  <w:abstractNum w:abstractNumId="6" w15:restartNumberingAfterBreak="0">
     <w:nsid w:val="3ED82CE9"/>
     <w:multiLevelType w:val="hybridMultilevel"/>
     <w:tmpl w:val="856E5FDA"/>
@@ -3692,7 +5633,7 @@
       </w:pPr>
     </w:lvl>
   </w:abstractNum>
-  <w:abstractNum w:abstractNumId="5" w15:restartNumberingAfterBreak="0">
+  <w:abstractNum w:abstractNumId="7" w15:restartNumberingAfterBreak="0">
     <w:nsid w:val="46B72EDD"/>
     <w:multiLevelType w:val="hybridMultilevel"/>
     <w:tmpl w:val="42ECEA9C"/>
@@ -3781,7 +5722,7 @@
       </w:pPr>
     </w:lvl>
   </w:abstractNum>
-  <w:abstractNum w:abstractNumId="6" w15:restartNumberingAfterBreak="0">
+  <w:abstractNum w:abstractNumId="8" w15:restartNumberingAfterBreak="0">
     <w:nsid w:val="4A0F5602"/>
     <w:multiLevelType w:val="hybridMultilevel"/>
     <w:tmpl w:val="F3F0D218"/>
@@ -3870,7 +5811,7 @@
       </w:pPr>
     </w:lvl>
   </w:abstractNum>
-  <w:abstractNum w:abstractNumId="7" w15:restartNumberingAfterBreak="0">
+  <w:abstractNum w:abstractNumId="9" w15:restartNumberingAfterBreak="0">
     <w:nsid w:val="5A2F73C8"/>
     <w:multiLevelType w:val="hybridMultilevel"/>
     <w:tmpl w:val="8FDA1EFE"/>
@@ -3959,7 +5900,7 @@
       </w:pPr>
     </w:lvl>
   </w:abstractNum>
-  <w:abstractNum w:abstractNumId="8" w15:restartNumberingAfterBreak="0">
+  <w:abstractNum w:abstractNumId="10" w15:restartNumberingAfterBreak="0">
     <w:nsid w:val="72625BBC"/>
     <w:multiLevelType w:val="hybridMultilevel"/>
     <w:tmpl w:val="5D1EB94E"/>
@@ -4048,7 +5989,96 @@
       </w:pPr>
     </w:lvl>
   </w:abstractNum>
-  <w:abstractNum w:abstractNumId="9" w15:restartNumberingAfterBreak="0">
+  <w:abstractNum w:abstractNumId="11" w15:restartNumberingAfterBreak="0">
+    <w:nsid w:val="76AD1451"/>
+    <w:multiLevelType w:val="hybridMultilevel"/>
+    <w:tmpl w:val="F376A64C"/>
+    <w:lvl w:ilvl="0" w:tplc="FFFFFFFF">
+      <w:start w:val="1"/>
+      <w:numFmt w:val="decimal"/>
+      <w:lvlText w:val="%1."/>
+      <w:lvlJc w:val="left"/>
+      <w:pPr>
+        <w:ind w:left="2304" w:hanging="360"/>
+      </w:pPr>
+      <w:rPr>
+        <w:rFonts w:hint="default"/>
+      </w:rPr>
+    </w:lvl>
+    <w:lvl w:ilvl="1" w:tplc="FFFFFFFF" w:tentative="1">
+      <w:start w:val="1"/>
+      <w:numFmt w:val="lowerLetter"/>
+      <w:lvlText w:val="%2."/>
+      <w:lvlJc w:val="left"/>
+      <w:pPr>
+        <w:ind w:left="3024" w:hanging="360"/>
+      </w:pPr>
+    </w:lvl>
+    <w:lvl w:ilvl="2" w:tplc="FFFFFFFF" w:tentative="1">
+      <w:start w:val="1"/>
+      <w:numFmt w:val="lowerRoman"/>
+      <w:lvlText w:val="%3."/>
+      <w:lvlJc w:val="right"/>
+      <w:pPr>
+        <w:ind w:left="3744" w:hanging="180"/>
+      </w:pPr>
+    </w:lvl>
+    <w:lvl w:ilvl="3" w:tplc="FFFFFFFF" w:tentative="1">
+      <w:start w:val="1"/>
+      <w:numFmt w:val="decimal"/>
+      <w:lvlText w:val="%4."/>
+      <w:lvlJc w:val="left"/>
+      <w:pPr>
+        <w:ind w:left="4464" w:hanging="360"/>
+      </w:pPr>
+    </w:lvl>
+    <w:lvl w:ilvl="4" w:tplc="FFFFFFFF" w:tentative="1">
+      <w:start w:val="1"/>
+      <w:numFmt w:val="lowerLetter"/>
+      <w:lvlText w:val="%5."/>
+      <w:lvlJc w:val="left"/>
+      <w:pPr>
+        <w:ind w:left="5184" w:hanging="360"/>
+      </w:pPr>
+    </w:lvl>
+    <w:lvl w:ilvl="5" w:tplc="FFFFFFFF" w:tentative="1">
+      <w:start w:val="1"/>
+      <w:numFmt w:val="lowerRoman"/>
+      <w:lvlText w:val="%6."/>
+      <w:lvlJc w:val="right"/>
+      <w:pPr>
+        <w:ind w:left="5904" w:hanging="180"/>
+      </w:pPr>
+    </w:lvl>
+    <w:lvl w:ilvl="6" w:tplc="FFFFFFFF" w:tentative="1">
+      <w:start w:val="1"/>
+      <w:numFmt w:val="decimal"/>
+      <w:lvlText w:val="%7."/>
+      <w:lvlJc w:val="left"/>
+      <w:pPr>
+        <w:ind w:left="6624" w:hanging="360"/>
+      </w:pPr>
+    </w:lvl>
+    <w:lvl w:ilvl="7" w:tplc="FFFFFFFF" w:tentative="1">
+      <w:start w:val="1"/>
+      <w:numFmt w:val="lowerLetter"/>
+      <w:lvlText w:val="%8."/>
+      <w:lvlJc w:val="left"/>
+      <w:pPr>
+        <w:ind w:left="7344" w:hanging="360"/>
+      </w:pPr>
+    </w:lvl>
+    <w:lvl w:ilvl="8" w:tplc="FFFFFFFF" w:tentative="1">
+      <w:start w:val="1"/>
+      <w:numFmt w:val="lowerRoman"/>
+      <w:lvlText w:val="%9."/>
+      <w:lvlJc w:val="right"/>
+      <w:pPr>
+        <w:ind w:left="8064" w:hanging="180"/>
+      </w:pPr>
+    </w:lvl>
+  </w:abstractNum>
+  <w:abstractNum w:abstractNumId="12" w15:restartNumberingAfterBreak="0">
     <w:nsid w:val="790A46EA"/>
     <w:multiLevelType w:val="hybridMultilevel"/>
     <w:tmpl w:val="F376A64C"/>
@@ -4137,7 +6167,96 @@
       </w:pPr>
     </w:lvl>
   </w:abstractNum>
-  <w:abstractNum w:abstractNumId="10" w15:restartNumberingAfterBreak="0">
+  <w:abstractNum w:abstractNumId="13" w15:restartNumberingAfterBreak="0">
+    <w:nsid w:val="7B472861"/>
+    <w:multiLevelType w:val="hybridMultilevel"/>
+    <w:tmpl w:val="F376A64C"/>
+    <w:lvl w:ilvl="0" w:tplc="FFFFFFFF">
+      <w:start w:val="1"/>
+      <w:numFmt w:val="decimal"/>
+      <w:lvlText w:val="%1."/>
+      <w:lvlJc w:val="left"/>
+      <w:pPr>
+        <w:ind w:left="2304" w:hanging="360"/>
+      </w:pPr>
+      <w:rPr>
+        <w:rFonts w:hint="default"/>
+      </w:rPr>
+    </w:lvl>
+    <w:lvl w:ilvl="1" w:tplc="FFFFFFFF" w:tentative="1">
+      <w:start w:val="1"/>
+      <w:numFmt w:val="lowerLetter"/>
+      <w:lvlText w:val="%2."/>
+      <w:lvlJc w:val="left"/>
+      <w:pPr>
+        <w:ind w:left="3024" w:hanging="360"/>
+      </w:pPr>
+    </w:lvl>
+    <w:lvl w:ilvl="2" w:tplc="FFFFFFFF" w:tentative="1">
+      <w:start w:val="1"/>
+      <w:numFmt w:val="lowerRoman"/>
+      <w:lvlText w:val="%3."/>
+      <w:lvlJc w:val="right"/>
+      <w:pPr>
+        <w:ind w:left="3744" w:hanging="180"/>
+      </w:pPr>
+    </w:lvl>
+    <w:lvl w:ilvl="3" w:tplc="FFFFFFFF" w:tentative="1">
+      <w:start w:val="1"/>
+      <w:numFmt w:val="decimal"/>
+      <w:lvlText w:val="%4."/>
+      <w:lvlJc w:val="left"/>
+      <w:pPr>
+        <w:ind w:left="4464" w:hanging="360"/>
+      </w:pPr>
+    </w:lvl>
+    <w:lvl w:ilvl="4" w:tplc="FFFFFFFF" w:tentative="1">
+      <w:start w:val="1"/>
+      <w:numFmt w:val="lowerLetter"/>
+      <w:lvlText w:val="%5."/>
+      <w:lvlJc w:val="left"/>
+      <w:pPr>
+        <w:ind w:left="5184" w:hanging="360"/>
+      </w:pPr>
+    </w:lvl>
+    <w:lvl w:ilvl="5" w:tplc="FFFFFFFF" w:tentative="1">
+      <w:start w:val="1"/>
+      <w:numFmt w:val="lowerRoman"/>
+      <w:lvlText w:val="%6."/>
+      <w:lvlJc w:val="right"/>
+      <w:pPr>
+        <w:ind w:left="5904" w:hanging="180"/>
+      </w:pPr>
+    </w:lvl>
+    <w:lvl w:ilvl="6" w:tplc="FFFFFFFF" w:tentative="1">
+      <w:start w:val="1"/>
+      <w:numFmt w:val="decimal"/>
+      <w:lvlText w:val="%7."/>
+      <w:lvlJc w:val="left"/>
+      <w:pPr>
+        <w:ind w:left="6624" w:hanging="360"/>
+      </w:pPr>
+    </w:lvl>
+    <w:lvl w:ilvl="7" w:tplc="FFFFFFFF" w:tentative="1">
+      <w:start w:val="1"/>
+      <w:numFmt w:val="lowerLetter"/>
+      <w:lvlText w:val="%8."/>
+      <w:lvlJc w:val="left"/>
+      <w:pPr>
+        <w:ind w:left="7344" w:hanging="360"/>
+      </w:pPr>
+    </w:lvl>
+    <w:lvl w:ilvl="8" w:tplc="FFFFFFFF" w:tentative="1">
+      <w:start w:val="1"/>
+      <w:numFmt w:val="lowerRoman"/>
+      <w:lvlText w:val="%9."/>
+      <w:lvlJc w:val="right"/>
+      <w:pPr>
+        <w:ind w:left="8064" w:hanging="180"/>
+      </w:pPr>
+    </w:lvl>
+  </w:abstractNum>
+  <w:abstractNum w:abstractNumId="14" w15:restartNumberingAfterBreak="0">
     <w:nsid w:val="7BCC154D"/>
     <w:multiLevelType w:val="hybridMultilevel"/>
     <w:tmpl w:val="02AE0C6A"/>
@@ -4227,37 +6346,49 @@
     </w:lvl>
   </w:abstractNum>
   <w:num w:numId="1" w16cid:durableId="1439369909">
-    <w:abstractNumId w:val="4"/>
+    <w:abstractNumId w:val="6"/>
   </w:num>
   <w:num w:numId="2" w16cid:durableId="1322320086">
-    <w:abstractNumId w:val="5"/>
+    <w:abstractNumId w:val="7"/>
   </w:num>
   <w:num w:numId="3" w16cid:durableId="2102944030">
-    <w:abstractNumId w:val="7"/>
+    <w:abstractNumId w:val="9"/>
   </w:num>
   <w:num w:numId="4" w16cid:durableId="1365445010">
-    <w:abstractNumId w:val="2"/>
+    <w:abstractNumId w:val="3"/>
   </w:num>
   <w:num w:numId="5" w16cid:durableId="564530465">
-    <w:abstractNumId w:val="10"/>
+    <w:abstractNumId w:val="14"/>
   </w:num>
   <w:num w:numId="6" w16cid:durableId="223881048">
     <w:abstractNumId w:val="0"/>
   </w:num>
   <w:num w:numId="7" w16cid:durableId="763501688">
+    <w:abstractNumId w:val="10"/>
+  </w:num>
+  <w:num w:numId="8" w16cid:durableId="564801685">
+    <w:abstractNumId w:val="2"/>
+  </w:num>
+  <w:num w:numId="9" w16cid:durableId="1184396719">
     <w:abstractNumId w:val="8"/>
   </w:num>
-  <w:num w:numId="8" w16cid:durableId="564801685">
+  <w:num w:numId="10" w16cid:durableId="1627199431">
+    <w:abstractNumId w:val="5"/>
+  </w:num>
+  <w:num w:numId="11" w16cid:durableId="1487893835">
+    <w:abstractNumId w:val="12"/>
+  </w:num>
+  <w:num w:numId="12" w16cid:durableId="28799108">
     <w:abstractNumId w:val="1"/>
   </w:num>
-  <w:num w:numId="9" w16cid:durableId="1184396719">
-    <w:abstractNumId w:val="6"/>
+  <w:num w:numId="13" w16cid:durableId="330643524">
+    <w:abstractNumId w:val="11"/>
   </w:num>
-  <w:num w:numId="10" w16cid:durableId="1627199431">
-    <w:abstractNumId w:val="3"/>
+  <w:num w:numId="14" w16cid:durableId="1545632350">
+    <w:abstractNumId w:val="4"/>
   </w:num>
-  <w:num w:numId="11" w16cid:durableId="1487893835">
-    <w:abstractNumId w:val="9"/>
+  <w:num w:numId="15" w16cid:durableId="1329359015">
+    <w:abstractNumId w:val="13"/>
   </w:num>
 </w:numbering>
 </file>
@@ -4662,7 +6793,7 @@
   <w:style w:type="paragraph" w:default="1" w:styleId="Normal">
     <w:name w:val="Normal"/>
     <w:qFormat/>
-    <w:rsid w:val="00F3633D"/>
+    <w:rsid w:val="00CF7949"/>
     <w:pPr>
       <w:bidi/>
     </w:pPr>

</xml_diff>

<commit_message>
Small modification for UCs.
</commit_message>
<xml_diff>
--- a/Documentations/5- Usecase Descriptions/MetaShoppers - Usecase Descriptions.docx
+++ b/Documentations/5- Usecase Descriptions/MetaShoppers - Usecase Descriptions.docx
@@ -3294,10 +3294,7 @@
               <w:t>ID:</w:t>
             </w:r>
             <w:r>
-              <w:t xml:space="preserve">        </w:t>
-            </w:r>
-            <w:r>
-              <w:t>6</w:t>
+              <w:t xml:space="preserve">        6</w:t>
             </w:r>
           </w:p>
         </w:tc>
@@ -3320,10 +3317,7 @@
               <w:t>Use Case Name:</w:t>
             </w:r>
             <w:r>
-              <w:t xml:space="preserve">          </w:t>
-            </w:r>
-            <w:r>
-              <w:t>Track Order</w:t>
+              <w:t xml:space="preserve">          Track Order</w:t>
             </w:r>
           </w:p>
         </w:tc>
@@ -3841,10 +3835,7 @@
               <w:t>ID:</w:t>
             </w:r>
             <w:r>
-              <w:t xml:space="preserve">        </w:t>
-            </w:r>
-            <w:r>
-              <w:t>7</w:t>
+              <w:t xml:space="preserve">        7</w:t>
             </w:r>
           </w:p>
         </w:tc>
@@ -3867,10 +3858,7 @@
               <w:t>Use Case Name:</w:t>
             </w:r>
             <w:r>
-              <w:t xml:space="preserve">          </w:t>
-            </w:r>
-            <w:r>
-              <w:t>Submit Purchase</w:t>
+              <w:t xml:space="preserve">          Submit Purchase</w:t>
             </w:r>
           </w:p>
         </w:tc>
@@ -3951,10 +3939,7 @@
               </w:rPr>
             </w:pPr>
             <w:r>
-              <w:t xml:space="preserve">                                        This use case </w:t>
-            </w:r>
-            <w:r>
-              <w:t>is called upon the user finalizing their purchase.</w:t>
+              <w:t xml:space="preserve">                                        This use case is called upon the user finalizing their purchase.</w:t>
             </w:r>
           </w:p>
         </w:tc>
@@ -4100,6 +4085,9 @@
             </w:r>
             <w:r>
               <w:t>, Calculate Discount</w:t>
+            </w:r>
+            <w:r>
+              <w:t>, Get Product's Quantity</w:t>
             </w:r>
           </w:p>
           <w:p>
@@ -4168,6 +4156,15 @@
               </w:numPr>
               <w:bidi w:val="0"/>
             </w:pPr>
+            <w:r>
+              <w:t xml:space="preserve">Call ' </w:t>
+            </w:r>
+            <w:r>
+              <w:t>Get Product's Quantity</w:t>
+            </w:r>
+            <w:r>
+              <w:t xml:space="preserve"> ' -&gt; </w:t>
+            </w:r>
             <w:r>
               <w:t>Software checks the availability of all of the items selected by the customer respect to their quantity.</w:t>
             </w:r>
@@ -4470,10 +4467,7 @@
               <w:t>ID:</w:t>
             </w:r>
             <w:r>
-              <w:t xml:space="preserve">        </w:t>
-            </w:r>
-            <w:r>
-              <w:t>8</w:t>
+              <w:t xml:space="preserve">        8</w:t>
             </w:r>
           </w:p>
         </w:tc>
@@ -4496,10 +4490,7 @@
               <w:t>Use Case Name:</w:t>
             </w:r>
             <w:r>
-              <w:t xml:space="preserve">          </w:t>
-            </w:r>
-            <w:r>
-              <w:t>Manage Stores</w:t>
+              <w:t xml:space="preserve">          Manage Stores</w:t>
             </w:r>
           </w:p>
         </w:tc>
@@ -4538,7 +4529,6 @@
             <w:pPr>
               <w:bidi w:val="0"/>
               <w:rPr>
-                <w:rFonts w:hint="cs"/>
                 <w:rtl/>
               </w:rPr>
             </w:pPr>

</xml_diff>

<commit_message>
Designed Sequence Diagram for UC7
</commit_message>
<xml_diff>
--- a/Documentations/5- Usecase Descriptions/MetaShoppers - Usecase Descriptions.docx
+++ b/Documentations/5- Usecase Descriptions/MetaShoppers - Usecase Descriptions.docx
@@ -1095,15 +1095,7 @@
               <w:bidi w:val="0"/>
             </w:pPr>
             <w:r>
-              <w:t xml:space="preserve">Customer intends to add or remove an item from their </w:t>
-            </w:r>
-            <w:proofErr w:type="spellStart"/>
-            <w:r>
-              <w:t>wishlist</w:t>
-            </w:r>
-            <w:proofErr w:type="spellEnd"/>
-            <w:r>
-              <w:t xml:space="preserve"> by clicking on the star '*' icon.</w:t>
+              <w:t>Customer intends to add or remove an item from their wishlist by clicking on the star '*' icon.</w:t>
             </w:r>
           </w:p>
           <w:p>
@@ -1130,15 +1122,7 @@
               <w:ind w:left="2304"/>
             </w:pPr>
             <w:r>
-              <w:t xml:space="preserve">        Perform S-1: Add to </w:t>
-            </w:r>
-            <w:proofErr w:type="spellStart"/>
-            <w:r>
-              <w:t>wishlist</w:t>
-            </w:r>
-            <w:proofErr w:type="spellEnd"/>
-            <w:r>
-              <w:t xml:space="preserve"> sub-flow.</w:t>
+              <w:t xml:space="preserve">        Perform S-1: Add to wishlist sub-flow.</w:t>
             </w:r>
           </w:p>
           <w:p>
@@ -1161,15 +1145,7 @@
               </w:rPr>
             </w:pPr>
             <w:r>
-              <w:t xml:space="preserve">        Perform S-2: Remove from </w:t>
-            </w:r>
-            <w:proofErr w:type="spellStart"/>
-            <w:r>
-              <w:t>wishlist</w:t>
-            </w:r>
-            <w:proofErr w:type="spellEnd"/>
-            <w:r>
-              <w:t xml:space="preserve"> sub-flow.</w:t>
+              <w:t xml:space="preserve">        Perform S-2: Remove from wishlist sub-flow.</w:t>
             </w:r>
           </w:p>
           <w:p>
@@ -1228,17 +1204,8 @@
                 <w:b/>
                 <w:bCs/>
               </w:rPr>
-              <w:t xml:space="preserve">Add to </w:t>
-            </w:r>
-            <w:proofErr w:type="spellStart"/>
-            <w:r>
-              <w:rPr>
-                <w:b/>
-                <w:bCs/>
-              </w:rPr>
-              <w:t>wishlist</w:t>
-            </w:r>
-            <w:proofErr w:type="spellEnd"/>
+              <w:t>Add to wishlist</w:t>
+            </w:r>
             <w:r>
               <w:rPr>
                 <w:b/>
@@ -1260,15 +1227,7 @@
               <w:bidi w:val="0"/>
             </w:pPr>
             <w:r>
-              <w:t xml:space="preserve">Star currently selected product and add it to customer </w:t>
-            </w:r>
-            <w:proofErr w:type="spellStart"/>
-            <w:r>
-              <w:t>wishlist</w:t>
-            </w:r>
-            <w:proofErr w:type="spellEnd"/>
-            <w:r>
-              <w:t xml:space="preserve">. </w:t>
+              <w:t xml:space="preserve">Star currently selected product and add it to customer wishlist. </w:t>
             </w:r>
           </w:p>
           <w:p>
@@ -1290,17 +1249,8 @@
                 <w:b/>
                 <w:bCs/>
               </w:rPr>
-              <w:t xml:space="preserve">Remove from </w:t>
-            </w:r>
-            <w:proofErr w:type="spellStart"/>
-            <w:r>
-              <w:rPr>
-                <w:b/>
-                <w:bCs/>
-              </w:rPr>
-              <w:t>wishlist</w:t>
-            </w:r>
-            <w:proofErr w:type="spellEnd"/>
+              <w:t>Remove from wishlist</w:t>
+            </w:r>
             <w:r>
               <w:rPr>
                 <w:b/>
@@ -1319,15 +1269,7 @@
               <w:bidi w:val="0"/>
             </w:pPr>
             <w:r>
-              <w:t xml:space="preserve">Un-star currently selected product and remove it from customer </w:t>
-            </w:r>
-            <w:proofErr w:type="spellStart"/>
-            <w:r>
-              <w:t>wishlist</w:t>
-            </w:r>
-            <w:proofErr w:type="spellEnd"/>
-            <w:r>
-              <w:t>.</w:t>
+              <w:t>Un-star currently selected product and remove it from customer wishlist.</w:t>
             </w:r>
           </w:p>
           <w:p>
@@ -2178,15 +2120,7 @@
               </w:rPr>
             </w:pPr>
             <w:r>
-              <w:t xml:space="preserve">                                        This use case allows a customer to search for a product based on specific category(</w:t>
-            </w:r>
-            <w:proofErr w:type="spellStart"/>
-            <w:r>
-              <w:t>ies</w:t>
-            </w:r>
-            <w:proofErr w:type="spellEnd"/>
-            <w:r>
-              <w:t>) or filter(s).</w:t>
+              <w:t xml:space="preserve">                                        This use case allows a customer to search for a product based on specific category(ies) or filter(s).</w:t>
             </w:r>
           </w:p>
         </w:tc>
@@ -2873,15 +2807,7 @@
               <w:t xml:space="preserve">             Customer </w:t>
             </w:r>
             <w:r>
-              <w:t xml:space="preserve">enters the </w:t>
-            </w:r>
-            <w:proofErr w:type="spellStart"/>
-            <w:r>
-              <w:t>OrderID</w:t>
-            </w:r>
-            <w:proofErr w:type="spellEnd"/>
-            <w:r>
-              <w:t xml:space="preserve"> of a purchase and hits 'Get Report'.</w:t>
+              <w:t>enters the OrderID of a purchase and hits 'Get Report'.</w:t>
             </w:r>
           </w:p>
           <w:p>
@@ -4157,13 +4083,7 @@
               <w:bidi w:val="0"/>
             </w:pPr>
             <w:r>
-              <w:t xml:space="preserve">Call ' </w:t>
-            </w:r>
-            <w:r>
-              <w:t>Get Product's Quantity</w:t>
-            </w:r>
-            <w:r>
-              <w:t xml:space="preserve"> ' -&gt; </w:t>
+              <w:t xml:space="preserve">Call ' Get Product's Quantity ' -&gt; </w:t>
             </w:r>
             <w:r>
               <w:t>Software checks the availability of all of the items selected by the customer respect to their quantity.</w:t>
@@ -4256,7 +4176,13 @@
               <w:bidi w:val="0"/>
             </w:pPr>
             <w:r>
-              <w:t>Submit order with a status of 'Unpaid'.</w:t>
+              <w:t>Submit order with a status of '</w:t>
+            </w:r>
+            <w:r>
+              <w:t>Awaiting Payment</w:t>
+            </w:r>
+            <w:r>
+              <w:t>'.</w:t>
             </w:r>
           </w:p>
           <w:p>

</xml_diff>